<commit_message>
Kontynuacja sprawozdania - zostały diagramy
</commit_message>
<xml_diff>
--- a/Sprawozdanie.docx
+++ b/Sprawozdanie.docx
@@ -678,6 +678,227 @@
       <w:pPr>
         <w:pStyle w:val="MjTekst"/>
       </w:pPr>
+      <w:r>
+        <w:t>Celem projektu było stworzenie programu komputerowego realizującego operację z</w:t>
+      </w:r>
+      <w:r>
+        <w:t>mian</w:t>
+      </w:r>
+      <w:r>
+        <w:t>y</w:t>
+      </w:r>
+      <w:r>
+        <w:t xml:space="preserve"> </w:t>
+      </w:r>
+      <w:proofErr w:type="spellStart"/>
+      <w:r>
+        <w:t>uniterm</w:t>
+      </w:r>
+      <w:r>
+        <w:t>u</w:t>
+      </w:r>
+      <w:proofErr w:type="spellEnd"/>
+      <w:r>
+        <w:t xml:space="preserve"> poziomej operacji sekwencjonowania </w:t>
+      </w:r>
+      <w:proofErr w:type="spellStart"/>
+      <w:r>
+        <w:t>unitermów</w:t>
+      </w:r>
+      <w:proofErr w:type="spellEnd"/>
+      <w:r>
+        <w:t xml:space="preserve"> na pionową operację sekwencjonowania </w:t>
+      </w:r>
+      <w:proofErr w:type="spellStart"/>
+      <w:r>
+        <w:t>unitermów</w:t>
+      </w:r>
+      <w:proofErr w:type="spellEnd"/>
+      <w:r>
+        <w:t xml:space="preserve">. </w:t>
+      </w:r>
+      <w:r>
+        <w:rPr>
+          <w:lang w:val="en-US"/>
+        </w:rPr>
+        <w:t xml:space="preserve">Diagram </w:t>
+      </w:r>
+      <w:proofErr w:type="spellStart"/>
+      <w:r>
+        <w:rPr>
+          <w:lang w:val="en-US"/>
+        </w:rPr>
+        <w:t>poniżej</w:t>
+      </w:r>
+      <w:proofErr w:type="spellEnd"/>
+      <w:r>
+        <w:rPr>
+          <w:lang w:val="en-US"/>
+        </w:rPr>
+        <w:t xml:space="preserve"> </w:t>
+      </w:r>
+      <w:proofErr w:type="spellStart"/>
+      <w:r>
+        <w:rPr>
+          <w:lang w:val="en-US"/>
+        </w:rPr>
+        <w:t>przedstawia</w:t>
+      </w:r>
+      <w:proofErr w:type="spellEnd"/>
+      <w:r>
+        <w:rPr>
+          <w:lang w:val="en-US"/>
+        </w:rPr>
+        <w:t xml:space="preserve"> </w:t>
+      </w:r>
+      <w:proofErr w:type="spellStart"/>
+      <w:r>
+        <w:rPr>
+          <w:lang w:val="en-US"/>
+        </w:rPr>
+        <w:t>graficzną</w:t>
+      </w:r>
+      <w:proofErr w:type="spellEnd"/>
+      <w:r>
+        <w:rPr>
+          <w:lang w:val="en-US"/>
+        </w:rPr>
+        <w:t xml:space="preserve"> </w:t>
+      </w:r>
+      <w:proofErr w:type="spellStart"/>
+      <w:r>
+        <w:rPr>
+          <w:lang w:val="en-US"/>
+        </w:rPr>
+        <w:t>reprezentację</w:t>
+      </w:r>
+      <w:proofErr w:type="spellEnd"/>
+      <w:r>
+        <w:rPr>
+          <w:lang w:val="en-US"/>
+        </w:rPr>
+        <w:t xml:space="preserve"> </w:t>
+      </w:r>
+      <w:proofErr w:type="spellStart"/>
+      <w:r>
+        <w:rPr>
+          <w:lang w:val="en-US"/>
+        </w:rPr>
+        <w:t>przebiegu</w:t>
+      </w:r>
+      <w:proofErr w:type="spellEnd"/>
+      <w:r>
+        <w:rPr>
+          <w:lang w:val="en-US"/>
+        </w:rPr>
+        <w:t xml:space="preserve"> </w:t>
+      </w:r>
+      <w:proofErr w:type="spellStart"/>
+      <w:r>
+        <w:rPr>
+          <w:lang w:val="en-US"/>
+        </w:rPr>
+        <w:t>tej</w:t>
+      </w:r>
+      <w:proofErr w:type="spellEnd"/>
+      <w:r>
+        <w:rPr>
+          <w:lang w:val="en-US"/>
+        </w:rPr>
+        <w:t xml:space="preserve"> </w:t>
+      </w:r>
+      <w:proofErr w:type="spellStart"/>
+      <w:r>
+        <w:rPr>
+          <w:lang w:val="en-US"/>
+        </w:rPr>
+        <w:t>operacji</w:t>
+      </w:r>
+      <w:proofErr w:type="spellEnd"/>
+      <w:r>
+        <w:rPr>
+          <w:lang w:val="en-US"/>
+        </w:rPr>
+        <w:t>.</w:t>
+      </w:r>
+    </w:p>
+    <w:p>
+      <w:pPr>
+        <w:pStyle w:val="MjTekst"/>
+        <w:jc w:val="center"/>
+      </w:pPr>
+      <w:r>
+        <w:rPr>
+          <w:noProof/>
+        </w:rPr>
+        <w:drawing>
+          <wp:inline distT="0" distB="0" distL="0" distR="0" wp14:anchorId="49A6A6BC" wp14:editId="0B67D499">
+            <wp:extent cx="5326380" cy="2646096"/>
+            <wp:effectExtent l="0" t="0" r="7620" b="1905"/>
+            <wp:docPr id="1625998149" name="Obraz 1"/>
+            <wp:cNvGraphicFramePr>
+              <a:graphicFrameLocks xmlns:a="http://schemas.openxmlformats.org/drawingml/2006/main" noChangeAspect="1"/>
+            </wp:cNvGraphicFramePr>
+            <a:graphic xmlns:a="http://schemas.openxmlformats.org/drawingml/2006/main">
+              <a:graphicData uri="http://schemas.openxmlformats.org/drawingml/2006/picture">
+                <pic:pic xmlns:pic="http://schemas.openxmlformats.org/drawingml/2006/picture">
+                  <pic:nvPicPr>
+                    <pic:cNvPr id="0" name="Picture 1"/>
+                    <pic:cNvPicPr>
+                      <a:picLocks noChangeAspect="1" noChangeArrowheads="1"/>
+                    </pic:cNvPicPr>
+                  </pic:nvPicPr>
+                  <pic:blipFill rotWithShape="1">
+                    <a:blip r:embed="rId8">
+                      <a:extLst>
+                        <a:ext uri="{28A0092B-C50C-407E-A947-70E740481C1C}">
+                          <a14:useLocalDpi xmlns:a14="http://schemas.microsoft.com/office/drawing/2010/main" val="0"/>
+                        </a:ext>
+                      </a:extLst>
+                    </a:blip>
+                    <a:srcRect t="22600"/>
+                    <a:stretch/>
+                  </pic:blipFill>
+                  <pic:spPr bwMode="auto">
+                    <a:xfrm>
+                      <a:off x="0" y="0"/>
+                      <a:ext cx="5332304" cy="2649039"/>
+                    </a:xfrm>
+                    <a:prstGeom prst="rect">
+                      <a:avLst/>
+                    </a:prstGeom>
+                    <a:noFill/>
+                    <a:ln>
+                      <a:noFill/>
+                    </a:ln>
+                    <a:extLst>
+                      <a:ext uri="{53640926-AAD7-44D8-BBD7-CCE9431645EC}">
+                        <a14:shadowObscured xmlns:a14="http://schemas.microsoft.com/office/drawing/2010/main"/>
+                      </a:ext>
+                    </a:extLst>
+                  </pic:spPr>
+                </pic:pic>
+              </a:graphicData>
+            </a:graphic>
+          </wp:inline>
+        </w:drawing>
+      </w:r>
+    </w:p>
+    <w:p>
+      <w:pPr>
+        <w:pStyle w:val="PodpisObrazka"/>
+      </w:pPr>
+      <w:r>
+        <w:t xml:space="preserve">Ilustracja graficzna zmiany </w:t>
+      </w:r>
+      <w:proofErr w:type="spellStart"/>
+      <w:r>
+        <w:t>unitermów</w:t>
+      </w:r>
+      <w:proofErr w:type="spellEnd"/>
+      <w:r>
+        <w:t xml:space="preserve"> według tematu</w:t>
+      </w:r>
     </w:p>
     <w:p>
       <w:pPr>
@@ -704,7 +925,7 @@
           <w:szCs w:val="28"/>
           <w:lang w:val="pl-PL"/>
         </w:rPr>
-        <w:t>Najważniejsze części kodu</w:t>
+        <w:t>Technologia</w:t>
       </w:r>
     </w:p>
     <w:p>
@@ -712,6 +933,357 @@
         <w:pStyle w:val="MjTekst"/>
       </w:pPr>
       <w:r>
+        <w:t>Do realizacji projektu wybrałem język C# wraz z biblioteką graficzną WPF. Korzystałem z</w:t>
+      </w:r>
+      <w:r>
+        <w:t>e </w:t>
+      </w:r>
+      <w:r>
+        <w:t xml:space="preserve">środowiska Visual Studio 2022 oraz Blend for Visual Studio 2022, co umożliwiło mi łatwe </w:t>
+      </w:r>
+      <w:r>
+        <w:t xml:space="preserve">zarządzanie kodem programu oraz </w:t>
+      </w:r>
+      <w:r>
+        <w:t xml:space="preserve">tworzenie interfejsu graficznego za pomocą funkcji </w:t>
+      </w:r>
+      <w:r>
+        <w:br/>
+      </w:r>
+      <w:r>
+        <w:t>„drag &amp; drop”.</w:t>
+      </w:r>
+    </w:p>
+    <w:p>
+      <w:pPr>
+        <w:pStyle w:val="MjTekst"/>
+      </w:pPr>
+      <w:r>
+        <w:t xml:space="preserve">Pomimo że wybrałem tę samą technologię co </w:t>
+      </w:r>
+      <w:r>
+        <w:t>P</w:t>
+      </w:r>
+      <w:r>
+        <w:t xml:space="preserve">rofesor </w:t>
+      </w:r>
+      <w:proofErr w:type="spellStart"/>
+      <w:r>
+        <w:t>Ovsyak</w:t>
+      </w:r>
+      <w:proofErr w:type="spellEnd"/>
+      <w:r>
+        <w:t xml:space="preserve">, nie korzystałem z jego projektu. Zdecydowałem się na samodzielną realizację, co skutkowało brakiem integracji z bazą danych. Program stanowi moją własną interpretację tematu, a nie przeróbkę projektu </w:t>
+      </w:r>
+      <w:r>
+        <w:t>P</w:t>
+      </w:r>
+      <w:r>
+        <w:t>rofesora.</w:t>
+      </w:r>
+    </w:p>
+    <w:p>
+      <w:pPr>
+        <w:pStyle w:val="Nagwek1"/>
+        <w:numPr>
+          <w:ilvl w:val="0"/>
+          <w:numId w:val="10"/>
+        </w:numPr>
+        <w:tabs>
+          <w:tab w:val="num" w:pos="720"/>
+        </w:tabs>
+        <w:spacing w:after="120" w:line="276" w:lineRule="auto"/>
+        <w:ind w:left="426" w:hanging="426"/>
+        <w:jc w:val="both"/>
+        <w:rPr>
+          <w:sz w:val="28"/>
+          <w:szCs w:val="28"/>
+          <w:lang w:val="pl-PL"/>
+        </w:rPr>
+      </w:pPr>
+      <w:r>
+        <w:rPr>
+          <w:sz w:val="28"/>
+          <w:szCs w:val="28"/>
+          <w:lang w:val="pl-PL"/>
+        </w:rPr>
+        <w:t>Założenia</w:t>
+      </w:r>
+    </w:p>
+    <w:p>
+      <w:pPr>
+        <w:pStyle w:val="MjTekst"/>
+      </w:pPr>
+      <w:r>
+        <w:t xml:space="preserve">Program ma być aplikacją okienkową, której interfejs graficzny umożliwia łatwą i intuicyjną obsługę operacji zmiany </w:t>
+      </w:r>
+      <w:proofErr w:type="spellStart"/>
+      <w:r>
+        <w:t>unitermów</w:t>
+      </w:r>
+      <w:proofErr w:type="spellEnd"/>
+      <w:r>
+        <w:t xml:space="preserve"> według tematu projektu</w:t>
+      </w:r>
+      <w:r>
+        <w:t>. Po uruchomieniu programu użytkownik zobaczy</w:t>
+      </w:r>
+      <w:r>
+        <w:t xml:space="preserve"> na górze strony</w:t>
+      </w:r>
+      <w:r>
+        <w:t xml:space="preserve"> tytuł aplikacji oraz krótką instrukcję opisującą zasadę jej działania. Dodatkowo, w programie znajdzie się ikona umożliwiająca wyświetlenie szczegółowego przebiegu operacji zmiany </w:t>
+      </w:r>
+      <w:proofErr w:type="spellStart"/>
+      <w:r>
+        <w:t>unitermów</w:t>
+      </w:r>
+      <w:proofErr w:type="spellEnd"/>
+      <w:r>
+        <w:t xml:space="preserve"> w formie graficznej, co ułatwi zrozumienie funkcji programu</w:t>
+      </w:r>
+      <w:r>
+        <w:t xml:space="preserve"> (ten sam diagram co zaprezentowany we wstępie).</w:t>
+      </w:r>
+    </w:p>
+    <w:p>
+      <w:pPr>
+        <w:pStyle w:val="MjTekst"/>
+      </w:pPr>
+      <w:r>
+        <w:t>Po lewej stronie głównego ekranu umieszczone będzie menu, w którym znajdą się wszystkie przyciski do obsługi programu. Część z tych przycisków będzie dostępna tylko w określonych etapach działania programu, a ich dostępność będzie dynamicznie blokowana lub odblokowywana w zależności od postępu użytkownika.</w:t>
+      </w:r>
+      <w:r>
+        <w:br w:type="page"/>
+      </w:r>
+    </w:p>
+    <w:p>
+      <w:pPr>
+        <w:pStyle w:val="MjTekst"/>
+      </w:pPr>
+      <w:r>
+        <w:lastRenderedPageBreak/>
+        <w:t xml:space="preserve">W głównej części okna programu użytkownik zobaczy dwa </w:t>
+      </w:r>
+      <w:proofErr w:type="spellStart"/>
+      <w:r>
+        <w:t>unitermy</w:t>
+      </w:r>
+      <w:proofErr w:type="spellEnd"/>
+      <w:r>
+        <w:t xml:space="preserve"> – jeden pionowy i jeden poziomy – z polami tekstowymi, w które będzie mógł wprowadzić odpowiednie wartości. Każdy </w:t>
+      </w:r>
+      <w:proofErr w:type="spellStart"/>
+      <w:r>
+        <w:t>uniterm</w:t>
+      </w:r>
+      <w:proofErr w:type="spellEnd"/>
+      <w:r>
+        <w:t xml:space="preserve"> musi zawierać dokładnie dwie wartości. Pola tekstowe oraz linie </w:t>
+      </w:r>
+      <w:proofErr w:type="spellStart"/>
+      <w:r>
+        <w:t>unitermów</w:t>
+      </w:r>
+      <w:proofErr w:type="spellEnd"/>
+      <w:r>
+        <w:t xml:space="preserve"> będą dynamicznie dostosowywać się do długości wprowadzonych danych.</w:t>
+      </w:r>
+    </w:p>
+    <w:p>
+      <w:pPr>
+        <w:pStyle w:val="MjTekst"/>
+      </w:pPr>
+      <w:r>
+        <w:t xml:space="preserve">Po wprowadzeniu wartości, użytkownik będzie mógł wybrać, który </w:t>
+      </w:r>
+      <w:proofErr w:type="spellStart"/>
+      <w:r>
+        <w:t>uniterm</w:t>
+      </w:r>
+      <w:proofErr w:type="spellEnd"/>
+      <w:r>
+        <w:t xml:space="preserve"> chce zamienić: lewy lub prawy. Po kliknięciu przycisku do zamiany, wartości zostaną zamienione, a pola tekstowe staną się nieedytowalne. Użytkownik będzie miał możliwość cofnięcia zmiany, co pozwoli na ponowne edytowanie wartości, lub zresetowania całego ekranu, co usunie wszystkie dane.</w:t>
+      </w:r>
+    </w:p>
+    <w:p>
+      <w:pPr>
+        <w:pStyle w:val="MjTekst"/>
+      </w:pPr>
+      <w:r>
+        <w:t xml:space="preserve">Dodatkowo, użytkownik będzie mógł wyczyścić wprowadzone dane </w:t>
+      </w:r>
+      <w:proofErr w:type="spellStart"/>
+      <w:r>
+        <w:t>unitermów</w:t>
+      </w:r>
+      <w:proofErr w:type="spellEnd"/>
+      <w:r>
+        <w:t xml:space="preserve"> przed ich zamianą. Program będzie wyposażony w suwak, który umożliwi skalowanie wielkości wyświetlanych </w:t>
+      </w:r>
+      <w:proofErr w:type="spellStart"/>
+      <w:r>
+        <w:t>unitermów</w:t>
+      </w:r>
+      <w:proofErr w:type="spellEnd"/>
+      <w:r>
+        <w:t>, a główne okno aplikacji będzie w pełni skalowalne, automatycznie dostosowując rozmiar elementów interfejsu do nowego rozmiaru okna.</w:t>
+      </w:r>
+    </w:p>
+    <w:p>
+      <w:pPr>
+        <w:pStyle w:val="Nagwek1"/>
+        <w:numPr>
+          <w:ilvl w:val="0"/>
+          <w:numId w:val="10"/>
+        </w:numPr>
+        <w:tabs>
+          <w:tab w:val="num" w:pos="720"/>
+        </w:tabs>
+        <w:spacing w:after="120" w:line="276" w:lineRule="auto"/>
+        <w:ind w:left="426" w:hanging="426"/>
+        <w:jc w:val="both"/>
+        <w:rPr>
+          <w:sz w:val="28"/>
+          <w:szCs w:val="28"/>
+          <w:lang w:val="pl-PL"/>
+        </w:rPr>
+      </w:pPr>
+      <w:r>
+        <w:rPr>
+          <w:sz w:val="28"/>
+          <w:szCs w:val="28"/>
+          <w:lang w:val="pl-PL"/>
+        </w:rPr>
+        <w:t>Najważniejsze części kodu</w:t>
+      </w:r>
+    </w:p>
+    <w:p>
+      <w:pPr>
+        <w:pStyle w:val="MjTekst"/>
+      </w:pPr>
+      <w:r>
+        <w:t xml:space="preserve">Projekt został podzielony na mniejsze fragmenty, co pozwoliło na rozdzielenie poszczególnych operacji i zwiększenie przejrzystości oraz czytelności kodu. Główna logika programu znajduje się w klasie </w:t>
+      </w:r>
+      <w:proofErr w:type="spellStart"/>
+      <w:r>
+        <w:rPr>
+          <w:b/>
+          <w:bCs/>
+          <w:i/>
+          <w:iCs/>
+        </w:rPr>
+        <w:t>MainWindow.xaml.cs</w:t>
+      </w:r>
+      <w:proofErr w:type="spellEnd"/>
+      <w:r>
+        <w:rPr>
+          <w:b/>
+          <w:bCs/>
+          <w:i/>
+          <w:iCs/>
+        </w:rPr>
+        <w:t xml:space="preserve">, </w:t>
+      </w:r>
+      <w:r>
+        <w:t>która odpowiada za obsługę zdarzeń w głównym oknie aplikacji (</w:t>
+      </w:r>
+      <w:proofErr w:type="spellStart"/>
+      <w:r>
+        <w:rPr>
+          <w:b/>
+          <w:bCs/>
+          <w:i/>
+          <w:iCs/>
+        </w:rPr>
+        <w:t>MainWindow</w:t>
+      </w:r>
+      <w:proofErr w:type="spellEnd"/>
+      <w:r>
+        <w:t xml:space="preserve">). Klasa ta jest bezpośrednio powiązana z plikiem </w:t>
+      </w:r>
+      <w:proofErr w:type="spellStart"/>
+      <w:r>
+        <w:rPr>
+          <w:b/>
+          <w:bCs/>
+          <w:i/>
+          <w:iCs/>
+        </w:rPr>
+        <w:t>MainWindow.xaml</w:t>
+      </w:r>
+      <w:proofErr w:type="spellEnd"/>
+      <w:r>
+        <w:t>, który określa wygląd i strukturę interfejsu użytkownika.</w:t>
+      </w:r>
+    </w:p>
+    <w:p>
+      <w:pPr>
+        <w:pStyle w:val="MjTekst"/>
+      </w:pPr>
+      <w:r>
+        <w:t xml:space="preserve">Dodatkowo, w projekcie znajdują się cztery klasy pomocnicze, umieszczone w folderze </w:t>
+      </w:r>
+      <w:proofErr w:type="spellStart"/>
+      <w:r>
+        <w:rPr>
+          <w:b/>
+          <w:bCs/>
+          <w:i/>
+          <w:iCs/>
+        </w:rPr>
+        <w:t>ServiceClasses</w:t>
+      </w:r>
+      <w:proofErr w:type="spellEnd"/>
+      <w:r>
+        <w:t xml:space="preserve">. Każda z tych klas realizuje określoną funkcję, wspierającą działanie głównego okna aplikacji. Klasa </w:t>
+      </w:r>
+      <w:proofErr w:type="spellStart"/>
+      <w:r>
+        <w:rPr>
+          <w:b/>
+          <w:bCs/>
+          <w:i/>
+          <w:iCs/>
+        </w:rPr>
+        <w:t>MainWindow.xaml.cs</w:t>
+      </w:r>
+      <w:proofErr w:type="spellEnd"/>
+      <w:r>
+        <w:t xml:space="preserve"> korzysta z tych klas pomocniczych, aby obsługiwać zdarzenia oraz realizować odpowiednie operacje.</w:t>
+      </w:r>
+    </w:p>
+    <w:p>
+      <w:pPr>
+        <w:pStyle w:val="MjTekst"/>
+      </w:pPr>
+      <w:r>
+        <w:t xml:space="preserve">Pliki graficzne wykorzystywane w projekcie zostały umieszczone w folderze </w:t>
+      </w:r>
+      <w:proofErr w:type="spellStart"/>
+      <w:r>
+        <w:rPr>
+          <w:b/>
+          <w:bCs/>
+          <w:i/>
+          <w:iCs/>
+        </w:rPr>
+        <w:t>Images</w:t>
+      </w:r>
+      <w:proofErr w:type="spellEnd"/>
+      <w:r>
+        <w:t>, co pozwala na ich łatwe zarządzanie i dostępność w trakcie działania aplikacji.</w:t>
+      </w:r>
+    </w:p>
+    <w:p>
+      <w:pPr>
+        <w:pStyle w:val="MjTekst"/>
+        <w:jc w:val="center"/>
+      </w:pPr>
+      <w:r>
+        <w:rPr>
+          <w:noProof/>
+        </w:rPr>
         <w:drawing>
           <wp:inline distT="0" distB="0" distL="0" distR="0" wp14:anchorId="411C6E75" wp14:editId="7AC66514">
             <wp:extent cx="2638793" cy="2800741"/>
@@ -728,7 +1300,7 @@
                     <pic:cNvPicPr/>
                   </pic:nvPicPr>
                   <pic:blipFill>
-                    <a:blip r:embed="rId8"/>
+                    <a:blip r:embed="rId9"/>
                     <a:stretch>
                       <a:fillRect/>
                     </a:stretch>
@@ -751,8 +1323,308 @@
     </w:p>
     <w:p>
       <w:pPr>
+        <w:pStyle w:val="PodpisObrazka"/>
+      </w:pPr>
+      <w:r>
+        <w:t>Struktura projektu</w:t>
+      </w:r>
+    </w:p>
+    <w:p>
+      <w:pPr>
+        <w:rPr>
+          <w:sz w:val="24"/>
+          <w:szCs w:val="24"/>
+          <w:lang w:val="pl-PL"/>
+        </w:rPr>
+      </w:pPr>
+      <w:r>
+        <w:br w:type="page"/>
+      </w:r>
+    </w:p>
+    <w:p>
+      <w:pPr>
         <w:pStyle w:val="MjTekst"/>
-      </w:pPr>
+        <w:spacing w:after="0"/>
+      </w:pPr>
+      <w:r>
+        <w:lastRenderedPageBreak/>
+        <w:t xml:space="preserve">Klasa </w:t>
+      </w:r>
+      <w:proofErr w:type="spellStart"/>
+      <w:r>
+        <w:t>MainWindow</w:t>
+      </w:r>
+      <w:proofErr w:type="spellEnd"/>
+      <w:r>
+        <w:t xml:space="preserve"> odpowiada za obsługę głównego okna aplikacji i interfejsu użytkownika. Zawiera kilka kluczowych pól, w tym:</w:t>
+      </w:r>
+    </w:p>
+    <w:p>
+      <w:pPr>
+        <w:pStyle w:val="MjTekst"/>
+        <w:numPr>
+          <w:ilvl w:val="0"/>
+          <w:numId w:val="71"/>
+        </w:numPr>
+        <w:tabs>
+          <w:tab w:val="clear" w:pos="720"/>
+        </w:tabs>
+        <w:spacing w:after="0"/>
+        <w:ind w:left="426" w:hanging="294"/>
+      </w:pPr>
+      <w:proofErr w:type="spellStart"/>
+      <w:r>
+        <w:rPr>
+          <w:b/>
+          <w:bCs/>
+          <w:i/>
+          <w:iCs/>
+        </w:rPr>
+        <w:t>isSwapped</w:t>
+      </w:r>
+      <w:proofErr w:type="spellEnd"/>
+      <w:r>
+        <w:rPr>
+          <w:b/>
+          <w:bCs/>
+          <w:i/>
+          <w:iCs/>
+        </w:rPr>
+        <w:t xml:space="preserve">: </w:t>
+      </w:r>
+      <w:r>
+        <w:t xml:space="preserve">zmienną statyczną, która przechowuje informację o tym, czy </w:t>
+      </w:r>
+      <w:proofErr w:type="spellStart"/>
+      <w:r>
+        <w:t>unitermy</w:t>
+      </w:r>
+      <w:proofErr w:type="spellEnd"/>
+      <w:r>
+        <w:t xml:space="preserve"> zostały zamienione miejscami.</w:t>
+      </w:r>
+    </w:p>
+    <w:p>
+      <w:pPr>
+        <w:pStyle w:val="MjTekst"/>
+        <w:numPr>
+          <w:ilvl w:val="0"/>
+          <w:numId w:val="71"/>
+        </w:numPr>
+        <w:tabs>
+          <w:tab w:val="clear" w:pos="720"/>
+        </w:tabs>
+        <w:spacing w:after="0"/>
+        <w:ind w:left="426" w:hanging="294"/>
+      </w:pPr>
+      <w:r>
+        <w:t xml:space="preserve">Pola do przechowywania instancji klas pomocniczych: </w:t>
+      </w:r>
+      <w:proofErr w:type="spellStart"/>
+      <w:r>
+        <w:rPr>
+          <w:b/>
+          <w:bCs/>
+          <w:i/>
+          <w:iCs/>
+        </w:rPr>
+        <w:t>overlayService</w:t>
+      </w:r>
+      <w:proofErr w:type="spellEnd"/>
+      <w:r>
+        <w:rPr>
+          <w:b/>
+          <w:bCs/>
+          <w:i/>
+          <w:iCs/>
+        </w:rPr>
+        <w:t xml:space="preserve">, </w:t>
+      </w:r>
+      <w:proofErr w:type="spellStart"/>
+      <w:r>
+        <w:rPr>
+          <w:b/>
+          <w:bCs/>
+          <w:i/>
+          <w:iCs/>
+        </w:rPr>
+        <w:t>textBoxService</w:t>
+      </w:r>
+      <w:proofErr w:type="spellEnd"/>
+      <w:r>
+        <w:rPr>
+          <w:b/>
+          <w:bCs/>
+          <w:i/>
+          <w:iCs/>
+        </w:rPr>
+        <w:t xml:space="preserve">, </w:t>
+      </w:r>
+      <w:proofErr w:type="spellStart"/>
+      <w:r>
+        <w:rPr>
+          <w:b/>
+          <w:bCs/>
+          <w:i/>
+          <w:iCs/>
+        </w:rPr>
+        <w:t>unitermService</w:t>
+      </w:r>
+      <w:proofErr w:type="spellEnd"/>
+      <w:r>
+        <w:rPr>
+          <w:b/>
+          <w:bCs/>
+          <w:i/>
+          <w:iCs/>
+        </w:rPr>
+        <w:t xml:space="preserve">, </w:t>
+      </w:r>
+      <w:proofErr w:type="spellStart"/>
+      <w:r>
+        <w:rPr>
+          <w:b/>
+          <w:bCs/>
+          <w:i/>
+          <w:iCs/>
+        </w:rPr>
+        <w:t>mainContentService</w:t>
+      </w:r>
+      <w:proofErr w:type="spellEnd"/>
+      <w:r>
+        <w:t>, które realizują różne funkcje aplikacji.</w:t>
+      </w:r>
+    </w:p>
+    <w:p>
+      <w:pPr>
+        <w:pStyle w:val="MjTekst"/>
+        <w:numPr>
+          <w:ilvl w:val="0"/>
+          <w:numId w:val="71"/>
+        </w:numPr>
+        <w:tabs>
+          <w:tab w:val="clear" w:pos="720"/>
+        </w:tabs>
+        <w:ind w:left="426" w:hanging="294"/>
+      </w:pPr>
+      <w:proofErr w:type="spellStart"/>
+      <w:r>
+        <w:rPr>
+          <w:b/>
+          <w:bCs/>
+          <w:i/>
+          <w:iCs/>
+        </w:rPr>
+        <w:t>textFields</w:t>
+      </w:r>
+      <w:proofErr w:type="spellEnd"/>
+      <w:r>
+        <w:rPr>
+          <w:b/>
+          <w:bCs/>
+          <w:i/>
+          <w:iCs/>
+        </w:rPr>
+        <w:t>:</w:t>
+      </w:r>
+      <w:r>
+        <w:t xml:space="preserve"> tablicę, która zawiera odwołania do pól tekstowych, w których użytkownik wprowadza wartości </w:t>
+      </w:r>
+      <w:proofErr w:type="spellStart"/>
+      <w:r>
+        <w:t>unitermów</w:t>
+      </w:r>
+      <w:proofErr w:type="spellEnd"/>
+    </w:p>
+    <w:p>
+      <w:pPr>
+        <w:pStyle w:val="MjTekst"/>
+      </w:pPr>
+      <w:r>
+        <w:t xml:space="preserve">Konstruktor klasy inicjalizuje obiekty klas pomocniczych, a następnie wywołuje metodę </w:t>
+      </w:r>
+      <w:proofErr w:type="spellStart"/>
+      <w:r>
+        <w:rPr>
+          <w:b/>
+          <w:bCs/>
+          <w:i/>
+          <w:iCs/>
+        </w:rPr>
+        <w:t>InitializeComponent</w:t>
+      </w:r>
+      <w:proofErr w:type="spellEnd"/>
+      <w:r>
+        <w:rPr>
+          <w:b/>
+          <w:bCs/>
+          <w:i/>
+          <w:iCs/>
+        </w:rPr>
+        <w:t>()</w:t>
+      </w:r>
+      <w:r>
+        <w:t xml:space="preserve">, która odpowiedzialna jest za załadowanie komponentów interfejsu użytkownika. Po inicjalizacji komponentów, konstruktor przypisuje obsługę zdarzenia </w:t>
+      </w:r>
+      <w:proofErr w:type="spellStart"/>
+      <w:r>
+        <w:rPr>
+          <w:b/>
+          <w:bCs/>
+          <w:i/>
+          <w:iCs/>
+        </w:rPr>
+        <w:t>ValueChanged</w:t>
+      </w:r>
+      <w:proofErr w:type="spellEnd"/>
+      <w:r>
+        <w:t xml:space="preserve"> dla suwaka </w:t>
+      </w:r>
+      <w:proofErr w:type="spellStart"/>
+      <w:r>
+        <w:rPr>
+          <w:b/>
+          <w:bCs/>
+          <w:i/>
+          <w:iCs/>
+        </w:rPr>
+        <w:t>ScaleSlider</w:t>
+      </w:r>
+      <w:proofErr w:type="spellEnd"/>
+      <w:r>
+        <w:t xml:space="preserve">, umożliwiając reagowanie na zmiany jego wartości. Na końcu, konstruktor </w:t>
+      </w:r>
+      <w:r>
+        <w:t>wypełnia</w:t>
+      </w:r>
+      <w:r>
+        <w:t xml:space="preserve"> tablicę </w:t>
+      </w:r>
+      <w:proofErr w:type="spellStart"/>
+      <w:r>
+        <w:rPr>
+          <w:b/>
+          <w:bCs/>
+          <w:i/>
+          <w:iCs/>
+        </w:rPr>
+        <w:t>textFields</w:t>
+      </w:r>
+      <w:proofErr w:type="spellEnd"/>
+      <w:r>
+        <w:t xml:space="preserve"> </w:t>
+      </w:r>
+      <w:proofErr w:type="spellStart"/>
+      <w:r>
+        <w:t>odwołania</w:t>
+      </w:r>
+      <w:r>
+        <w:t>mi</w:t>
+      </w:r>
+      <w:proofErr w:type="spellEnd"/>
+      <w:r>
+        <w:t xml:space="preserve"> do odpowiednich pól tekstowych interfejsu.</w:t>
+      </w:r>
     </w:p>
     <w:tbl>
       <w:tblPr>
@@ -2510,8 +3382,85 @@
     </w:p>
     <w:p>
       <w:pPr>
+        <w:rPr>
+          <w:sz w:val="24"/>
+          <w:szCs w:val="24"/>
+          <w:lang w:val="pl-PL"/>
+        </w:rPr>
+      </w:pPr>
+      <w:r>
+        <w:br w:type="page"/>
+      </w:r>
+    </w:p>
+    <w:p>
+      <w:pPr>
         <w:pStyle w:val="MjTekst"/>
       </w:pPr>
+      <w:r>
+        <w:lastRenderedPageBreak/>
+        <w:t xml:space="preserve">Metoda </w:t>
+      </w:r>
+      <w:proofErr w:type="spellStart"/>
+      <w:r>
+        <w:rPr>
+          <w:b/>
+          <w:bCs/>
+          <w:i/>
+          <w:iCs/>
+        </w:rPr>
+        <w:t>SwapUniterms</w:t>
+      </w:r>
+      <w:proofErr w:type="spellEnd"/>
+      <w:r>
+        <w:rPr>
+          <w:b/>
+          <w:bCs/>
+          <w:i/>
+          <w:iCs/>
+        </w:rPr>
+        <w:t xml:space="preserve"> </w:t>
+      </w:r>
+      <w:r>
+        <w:t xml:space="preserve">jest wywoływana po kliknięciu przycisku „Zamień” w głównym oknie aplikacji. Jej zadaniem jest wywołanie odpowiedniej funkcji z klasy pomocniczej </w:t>
+      </w:r>
+      <w:proofErr w:type="spellStart"/>
+      <w:r>
+        <w:rPr>
+          <w:b/>
+          <w:bCs/>
+          <w:i/>
+          <w:iCs/>
+        </w:rPr>
+        <w:t>unitermService</w:t>
+      </w:r>
+      <w:proofErr w:type="spellEnd"/>
+      <w:r>
+        <w:t xml:space="preserve">, która realizuje całą operację zamiany </w:t>
+      </w:r>
+      <w:proofErr w:type="spellStart"/>
+      <w:r>
+        <w:t>unitermów</w:t>
+      </w:r>
+      <w:proofErr w:type="spellEnd"/>
+      <w:r>
+        <w:t xml:space="preserve">. Metoda przekazuje do tej funkcji różne elementy interfejsu użytkownika, takie jak przyciski, pola tekstowe i radio </w:t>
+      </w:r>
+      <w:proofErr w:type="spellStart"/>
+      <w:r>
+        <w:t>buttony</w:t>
+      </w:r>
+      <w:proofErr w:type="spellEnd"/>
+      <w:r>
+        <w:t xml:space="preserve">, które są niezbędne do wykonania operacji. Dzięki temu, po kliknięciu przycisku, aplikacja przeprowadza zamianę wartości </w:t>
+      </w:r>
+      <w:proofErr w:type="spellStart"/>
+      <w:r>
+        <w:t>unitermów</w:t>
+      </w:r>
+      <w:proofErr w:type="spellEnd"/>
+      <w:r>
+        <w:t xml:space="preserve"> oraz aktualizuje stan interfejsu zgodnie z wynikami operacji.</w:t>
+      </w:r>
     </w:p>
     <w:tbl>
       <w:tblPr>
@@ -2549,8 +3498,8 @@
                 <w:sz w:val="19"/>
                 <w:szCs w:val="19"/>
                 <w:highlight w:val="white"/>
-              </w:rPr>
-              <w:lastRenderedPageBreak/>
+                <w:lang w:val="pl-PL"/>
+              </w:rPr>
               <w:t xml:space="preserve">        </w:t>
             </w:r>
             <w:r>
@@ -3096,6 +4045,118 @@
       <w:pPr>
         <w:pStyle w:val="MjTekst"/>
       </w:pPr>
+    </w:p>
+    <w:p>
+      <w:pPr>
+        <w:pStyle w:val="MjTekst"/>
+      </w:pPr>
+      <w:r>
+        <w:t xml:space="preserve">Metoda </w:t>
+      </w:r>
+      <w:proofErr w:type="spellStart"/>
+      <w:r>
+        <w:rPr>
+          <w:b/>
+          <w:bCs/>
+          <w:i/>
+          <w:iCs/>
+        </w:rPr>
+        <w:t>Swap</w:t>
+      </w:r>
+      <w:proofErr w:type="spellEnd"/>
+      <w:r>
+        <w:t xml:space="preserve"> odpowiada za przeprowadzenie całej operacji zamiany </w:t>
+      </w:r>
+      <w:proofErr w:type="spellStart"/>
+      <w:r>
+        <w:t>unitermów</w:t>
+      </w:r>
+      <w:proofErr w:type="spellEnd"/>
+      <w:r>
+        <w:t xml:space="preserve">. Na początku sprawdza, czy wszystkie pola tekstowe zostały wypełnione, wywołując metodę </w:t>
+      </w:r>
+      <w:proofErr w:type="spellStart"/>
+      <w:r>
+        <w:rPr>
+          <w:b/>
+          <w:bCs/>
+          <w:i/>
+          <w:iCs/>
+        </w:rPr>
+        <w:t>IsNotEmpty</w:t>
+      </w:r>
+      <w:proofErr w:type="spellEnd"/>
+      <w:r>
+        <w:t xml:space="preserve"> z klasy pomocniczej </w:t>
+      </w:r>
+      <w:proofErr w:type="spellStart"/>
+      <w:r>
+        <w:rPr>
+          <w:b/>
+          <w:bCs/>
+          <w:i/>
+          <w:iCs/>
+        </w:rPr>
+        <w:t>TextBoxService</w:t>
+      </w:r>
+      <w:proofErr w:type="spellEnd"/>
+      <w:r>
+        <w:t>. Jeśli któreś pole jest puste, użytkownik otrzymuje komunikat o</w:t>
+      </w:r>
+      <w:r>
+        <w:t> </w:t>
+      </w:r>
+      <w:r>
+        <w:t>błędzie i operacja zostaje przerwana.</w:t>
+      </w:r>
+    </w:p>
+    <w:p>
+      <w:pPr>
+        <w:pStyle w:val="MjTekst"/>
+      </w:pPr>
+      <w:r>
+        <w:t xml:space="preserve">Następnie, w zależności od tego, który z radio </w:t>
+      </w:r>
+      <w:proofErr w:type="spellStart"/>
+      <w:r>
+        <w:t>buttonów</w:t>
+      </w:r>
+      <w:proofErr w:type="spellEnd"/>
+      <w:r>
+        <w:t xml:space="preserve"> (lewy lub prawy) jest zaznaczony, metoda określa, który element (pole tekstowe) ma zostać zamieniony z </w:t>
+      </w:r>
+      <w:proofErr w:type="spellStart"/>
+      <w:r>
+        <w:t>unitermem</w:t>
+      </w:r>
+      <w:proofErr w:type="spellEnd"/>
+      <w:r>
+        <w:t xml:space="preserve"> (panel pionowy lub poziomy). Po zidentyfikowaniu odpowiednich elementów, metoda przenosi je między panelami (pionowym i poziomym) w interfejsie użytkownika.</w:t>
+      </w:r>
+    </w:p>
+    <w:p>
+      <w:pPr>
+        <w:pStyle w:val="MjTekst"/>
+      </w:pPr>
+      <w:r>
+        <w:t xml:space="preserve">Dodatkowo, metoda sprawdza, który przycisk („Zamień”, „Cofnij” lub „Reset”) wywołał operację. Na tej podstawie odpowiednio modyfikuje stan dostępnych przycisków, radio </w:t>
+      </w:r>
+      <w:proofErr w:type="spellStart"/>
+      <w:r>
+        <w:t>buttonów</w:t>
+      </w:r>
+      <w:proofErr w:type="spellEnd"/>
+      <w:r>
+        <w:t xml:space="preserve"> oraz innych elementów interfejsu, takich jak pola tekstowe. W przypadku zamiany, dezaktywuje przycisk „Zamień”, blokuje radio </w:t>
+      </w:r>
+      <w:proofErr w:type="spellStart"/>
+      <w:r>
+        <w:t>buttony</w:t>
+      </w:r>
+      <w:proofErr w:type="spellEnd"/>
+      <w:r>
+        <w:t xml:space="preserve"> oraz przycisk „Wyczyść”, a także ukrywa przeniesiony panel. Z kolei po cofnięciu zmian lub ich zresetowaniu, przywracane są wcześniejsze ustawienia interfejsu.</w:t>
+      </w:r>
     </w:p>
     <w:tbl>
       <w:tblPr>
@@ -4881,6 +5942,7 @@
                 <w:szCs w:val="19"/>
                 <w:highlight w:val="white"/>
               </w:rPr>
+              <w:lastRenderedPageBreak/>
               <w:t xml:space="preserve">    </w:t>
             </w:r>
             <w:r>
@@ -8033,6 +9095,127 @@
       <w:pPr>
         <w:pStyle w:val="MjTekst"/>
       </w:pPr>
+    </w:p>
+    <w:p>
+      <w:pPr>
+        <w:rPr>
+          <w:sz w:val="24"/>
+          <w:szCs w:val="24"/>
+          <w:lang w:val="pl-PL"/>
+        </w:rPr>
+      </w:pPr>
+      <w:r>
+        <w:br w:type="page"/>
+      </w:r>
+    </w:p>
+    <w:p>
+      <w:pPr>
+        <w:pStyle w:val="MjTekst"/>
+      </w:pPr>
+      <w:r>
+        <w:lastRenderedPageBreak/>
+        <w:t xml:space="preserve">Metoda </w:t>
+      </w:r>
+      <w:proofErr w:type="spellStart"/>
+      <w:r>
+        <w:rPr>
+          <w:b/>
+          <w:bCs/>
+          <w:i/>
+          <w:iCs/>
+        </w:rPr>
+        <w:t>ScaleHUTextPanel</w:t>
+      </w:r>
+      <w:proofErr w:type="spellEnd"/>
+      <w:r>
+        <w:t xml:space="preserve"> odpowiada za dynamiczne dopasowanie szerokości linii </w:t>
+      </w:r>
+      <w:proofErr w:type="spellStart"/>
+      <w:r>
+        <w:t>unitermu</w:t>
+      </w:r>
+      <w:proofErr w:type="spellEnd"/>
+      <w:r>
+        <w:t xml:space="preserve"> poziomego do długości wprowadzonych wartości w pola tekstowe. Jest wywoływana, gdy zmienia się rozmiar panelu tekstowego </w:t>
+      </w:r>
+      <w:proofErr w:type="spellStart"/>
+      <w:r>
+        <w:rPr>
+          <w:b/>
+          <w:bCs/>
+          <w:i/>
+          <w:iCs/>
+        </w:rPr>
+        <w:t>hUTextPanel</w:t>
+      </w:r>
+      <w:proofErr w:type="spellEnd"/>
+      <w:r>
+        <w:t xml:space="preserve">. W pierwszej kolejności sprawdzane jest, czy obiekty </w:t>
+      </w:r>
+      <w:proofErr w:type="spellStart"/>
+      <w:r>
+        <w:rPr>
+          <w:b/>
+          <w:bCs/>
+          <w:i/>
+          <w:iCs/>
+        </w:rPr>
+        <w:t>hUTextPanel</w:t>
+      </w:r>
+      <w:proofErr w:type="spellEnd"/>
+      <w:r>
+        <w:t xml:space="preserve"> oraz </w:t>
+      </w:r>
+      <w:proofErr w:type="spellStart"/>
+      <w:r>
+        <w:rPr>
+          <w:b/>
+          <w:bCs/>
+          <w:i/>
+          <w:iCs/>
+        </w:rPr>
+        <w:t>topPath</w:t>
+      </w:r>
+      <w:proofErr w:type="spellEnd"/>
+      <w:r>
+        <w:t xml:space="preserve"> są poprawnie zainicjalizowane. Następnie, szerokość linii (reprezentowanej przez obiekt </w:t>
+      </w:r>
+      <w:proofErr w:type="spellStart"/>
+      <w:r>
+        <w:rPr>
+          <w:b/>
+          <w:bCs/>
+          <w:i/>
+          <w:iCs/>
+        </w:rPr>
+        <w:t>topPath</w:t>
+      </w:r>
+      <w:proofErr w:type="spellEnd"/>
+      <w:r>
+        <w:t>) jest ustawiana na wartość odpowiadającą szerokości panelu tekstowego.</w:t>
+      </w:r>
+    </w:p>
+    <w:p>
+      <w:pPr>
+        <w:pStyle w:val="MjTekst"/>
+      </w:pPr>
+      <w:r>
+        <w:t xml:space="preserve">Kolejnym krokiem jest dostosowanie danych geometrycznych ścieżki </w:t>
+      </w:r>
+      <w:proofErr w:type="spellStart"/>
+      <w:r>
+        <w:rPr>
+          <w:b/>
+          <w:bCs/>
+          <w:i/>
+          <w:iCs/>
+        </w:rPr>
+        <w:t>topPath</w:t>
+      </w:r>
+      <w:proofErr w:type="spellEnd"/>
+      <w:r>
+        <w:t>, aby linia odpowiadała nowemu rozmiarowi. Zmienia się kształt ścieżki, co pozwala na jej odpowiednią adaptację do szerokości panelu tekstowego, zapewniając poprawne wyświetlanie w interfejsie aplikacji.</w:t>
+      </w:r>
     </w:p>
     <w:tbl>
       <w:tblPr>
@@ -8302,31 +9485,7 @@
                 <w:szCs w:val="19"/>
                 <w:highlight w:val="white"/>
               </w:rPr>
-              <w:t xml:space="preserve"> </w:t>
-            </w:r>
-            <w:proofErr w:type="spellStart"/>
-            <w:r>
-              <w:rPr>
-                <w:rFonts w:ascii="Cascadia Mono" w:hAnsi="Cascadia Mono" w:cs="Cascadia Mono"/>
-                <w:color w:val="000000"/>
-                <w:kern w:val="0"/>
-                <w:sz w:val="19"/>
-                <w:szCs w:val="19"/>
-                <w:highlight w:val="white"/>
-              </w:rPr>
-              <w:t>hUTextPanel</w:t>
-            </w:r>
-            <w:proofErr w:type="spellEnd"/>
-            <w:r>
-              <w:rPr>
-                <w:rFonts w:ascii="Cascadia Mono" w:hAnsi="Cascadia Mono" w:cs="Cascadia Mono"/>
-                <w:color w:val="000000"/>
-                <w:kern w:val="0"/>
-                <w:sz w:val="19"/>
-                <w:szCs w:val="19"/>
-                <w:highlight w:val="white"/>
-              </w:rPr>
-              <w:t xml:space="preserve">, </w:t>
+              <w:t xml:space="preserve"> hUTextPanel, </w:t>
             </w:r>
             <w:r>
               <w:rPr>
@@ -9709,6 +10868,91 @@
       <w:pPr>
         <w:pStyle w:val="MjTekst"/>
       </w:pPr>
+    </w:p>
+    <w:p>
+      <w:pPr>
+        <w:rPr>
+          <w:sz w:val="24"/>
+          <w:szCs w:val="24"/>
+          <w:lang w:val="pl-PL"/>
+        </w:rPr>
+      </w:pPr>
+      <w:r>
+        <w:br w:type="page"/>
+      </w:r>
+    </w:p>
+    <w:p>
+      <w:pPr>
+        <w:pStyle w:val="MjTekst"/>
+      </w:pPr>
+      <w:r>
+        <w:lastRenderedPageBreak/>
+        <w:t xml:space="preserve">Metoda </w:t>
+      </w:r>
+      <w:proofErr w:type="spellStart"/>
+      <w:r>
+        <w:rPr>
+          <w:b/>
+          <w:bCs/>
+          <w:i/>
+          <w:iCs/>
+        </w:rPr>
+        <w:t>ScaleTextBox</w:t>
+      </w:r>
+      <w:proofErr w:type="spellEnd"/>
+      <w:r>
+        <w:t xml:space="preserve"> odpowiada za dynamiczną zmianę szerokości pola tekstowego w zależności od długości wprowadzonego tekstu. Została zaprojektowana w taki sposób, aby zapewnić odpowiednią szerokość dla tekstu, zachowując minimalną szerokość pola tekstowego.</w:t>
+      </w:r>
+    </w:p>
+    <w:p>
+      <w:pPr>
+        <w:pStyle w:val="MjTekst"/>
+      </w:pPr>
+      <w:r>
+        <w:t xml:space="preserve">W pierwszym kroku, metoda sprawdza, czy obiekt wywołujący zdarzenie jest typu </w:t>
+      </w:r>
+      <w:proofErr w:type="spellStart"/>
+      <w:r>
+        <w:rPr>
+          <w:b/>
+          <w:bCs/>
+          <w:i/>
+          <w:iCs/>
+        </w:rPr>
+        <w:t>TextBox</w:t>
+      </w:r>
+      <w:proofErr w:type="spellEnd"/>
+      <w:r>
+        <w:t xml:space="preserve">. Następnie, oblicza szerokość tekstu wprowadzonego do pola za pomocą klasy </w:t>
+      </w:r>
+      <w:proofErr w:type="spellStart"/>
+      <w:r>
+        <w:rPr>
+          <w:b/>
+          <w:bCs/>
+          <w:i/>
+          <w:iCs/>
+        </w:rPr>
+        <w:t>FormattedText</w:t>
+      </w:r>
+      <w:proofErr w:type="spellEnd"/>
+      <w:r>
+        <w:t>, która mierzy szerokość tekstu zgodnie z jego czcionką i rozmiarem. Na podstawie tej szerokości, metoda wylicza nową szerokość pola tekstowego, dodając dodatkowy odstęp dla lepszego wyświetlania tekstu.</w:t>
+      </w:r>
+    </w:p>
+    <w:p>
+      <w:pPr>
+        <w:pStyle w:val="MjTekst"/>
+      </w:pPr>
+      <w:r>
+        <w:t>Na końcu, szerokość pola tekstowego jest ustawiana na wartość większą z obliczonej szerokości i</w:t>
+      </w:r>
+      <w:r>
+        <w:t> </w:t>
+      </w:r>
+      <w:r>
+        <w:t>minimalnej szerokości, aby zapewnić, że pole nie będzie miało mniejszej szerokości niż ustalona wartość minimalna.</w:t>
+      </w:r>
     </w:p>
     <w:tbl>
       <w:tblPr>
@@ -9904,7 +11148,6 @@
                 <w:szCs w:val="19"/>
                 <w:highlight w:val="white"/>
               </w:rPr>
-              <w:lastRenderedPageBreak/>
               <w:t xml:space="preserve">    </w:t>
             </w:r>
             <w:r>
@@ -11287,6 +12530,7 @@
           <w:szCs w:val="28"/>
           <w:lang w:val="pl-PL"/>
         </w:rPr>
+        <w:lastRenderedPageBreak/>
         <w:t>Diagram sekwencji</w:t>
       </w:r>
     </w:p>
@@ -11393,6 +12637,9 @@
       <w:pPr>
         <w:pStyle w:val="MjTekst"/>
       </w:pPr>
+      <w:r>
+        <w:t>Z racji na zaimplementowanie własnego rozwiązania, bez wzorowania się na projekcie Profesora, to aplikacja nie została zintegrowana z bazą danych.</w:t>
+      </w:r>
     </w:p>
     <w:p>
       <w:pPr>
@@ -11419,15 +12666,18 @@
           <w:szCs w:val="28"/>
           <w:lang w:val="pl-PL"/>
         </w:rPr>
-        <w:lastRenderedPageBreak/>
         <w:t>Zdjęcia z działania aplikacji</w:t>
       </w:r>
     </w:p>
     <w:p>
       <w:pPr>
         <w:pStyle w:val="MjTekst"/>
-      </w:pPr>
-      <w:r>
+        <w:jc w:val="center"/>
+      </w:pPr>
+      <w:r>
+        <w:rPr>
+          <w:noProof/>
+        </w:rPr>
         <w:drawing>
           <wp:inline distT="0" distB="0" distL="0" distR="0" wp14:anchorId="68029B96" wp14:editId="5FE2EBCE">
             <wp:extent cx="5943600" cy="3400425"/>
@@ -11444,7 +12694,7 @@
                     <pic:cNvPicPr/>
                   </pic:nvPicPr>
                   <pic:blipFill>
-                    <a:blip r:embed="rId9"/>
+                    <a:blip r:embed="rId10"/>
                     <a:stretch>
                       <a:fillRect/>
                     </a:stretch>
@@ -11467,9 +12717,25 @@
     </w:p>
     <w:p>
       <w:pPr>
+        <w:pStyle w:val="PodpisObrazka"/>
+      </w:pPr>
+      <w:r>
+        <w:t>Ekran główny aplikacji projektowej</w:t>
+      </w:r>
+      <w:r>
+        <w:t xml:space="preserve"> </w:t>
+      </w:r>
+    </w:p>
+    <w:p>
+      <w:pPr>
         <w:pStyle w:val="MjTekst"/>
-      </w:pPr>
-      <w:r>
+        <w:jc w:val="center"/>
+      </w:pPr>
+      <w:r>
+        <w:rPr>
+          <w:noProof/>
+        </w:rPr>
+        <w:lastRenderedPageBreak/>
         <w:drawing>
           <wp:inline distT="0" distB="0" distL="0" distR="0" wp14:anchorId="315ECC91" wp14:editId="16F588FA">
             <wp:extent cx="5943600" cy="3435350"/>
@@ -11486,7 +12752,7 @@
                     <pic:cNvPicPr/>
                   </pic:nvPicPr>
                   <pic:blipFill>
-                    <a:blip r:embed="rId10"/>
+                    <a:blip r:embed="rId11"/>
                     <a:stretch>
                       <a:fillRect/>
                     </a:stretch>
@@ -11509,10 +12775,37 @@
     </w:p>
     <w:p>
       <w:pPr>
+        <w:pStyle w:val="PodpisObrazka"/>
+      </w:pPr>
+      <w:r>
+        <w:t xml:space="preserve">Podgląd graficzny przebiegu zmiany </w:t>
+      </w:r>
+      <w:proofErr w:type="spellStart"/>
+      <w:r>
+        <w:t>unitermów</w:t>
+      </w:r>
+      <w:proofErr w:type="spellEnd"/>
+      <w:r>
+        <w:t xml:space="preserve"> </w:t>
+      </w:r>
+      <w:r>
+        <w:t>pokazany po kliknięciu ikony w instrukcji</w:t>
+      </w:r>
+    </w:p>
+    <w:p>
+      <w:pPr>
         <w:pStyle w:val="MjTekst"/>
       </w:pPr>
-      <w:r>
-        <w:lastRenderedPageBreak/>
+    </w:p>
+    <w:p>
+      <w:pPr>
+        <w:pStyle w:val="MjTekst"/>
+        <w:jc w:val="center"/>
+      </w:pPr>
+      <w:r>
+        <w:rPr>
+          <w:noProof/>
+        </w:rPr>
         <w:drawing>
           <wp:inline distT="0" distB="0" distL="0" distR="0" wp14:anchorId="5363A790" wp14:editId="342095BD">
             <wp:extent cx="5943600" cy="2039620"/>
@@ -11529,7 +12822,7 @@
                     <pic:cNvPicPr/>
                   </pic:nvPicPr>
                   <pic:blipFill>
-                    <a:blip r:embed="rId11"/>
+                    <a:blip r:embed="rId12"/>
                     <a:stretch>
                       <a:fillRect/>
                     </a:stretch>
@@ -11552,9 +12845,26 @@
     </w:p>
     <w:p>
       <w:pPr>
+        <w:pStyle w:val="PodpisObrazka"/>
+      </w:pPr>
+      <w:r>
+        <w:t>Okno dialogowe wyświetlane, gdy nie jest spełniony warunek - wszystkie pola wypełnione</w:t>
+      </w:r>
+    </w:p>
+    <w:p>
+      <w:pPr>
         <w:pStyle w:val="MjTekst"/>
       </w:pPr>
-      <w:r>
+    </w:p>
+    <w:p>
+      <w:pPr>
+        <w:pStyle w:val="MjTekst"/>
+        <w:jc w:val="center"/>
+      </w:pPr>
+      <w:r>
+        <w:rPr>
+          <w:noProof/>
+        </w:rPr>
         <w:drawing>
           <wp:inline distT="0" distB="0" distL="0" distR="0" wp14:anchorId="7AD191E8" wp14:editId="213A38C6">
             <wp:extent cx="5943600" cy="2049145"/>
@@ -11571,7 +12881,7 @@
                     <pic:cNvPicPr/>
                   </pic:nvPicPr>
                   <pic:blipFill>
-                    <a:blip r:embed="rId12"/>
+                    <a:blip r:embed="rId13"/>
                     <a:stretch>
                       <a:fillRect/>
                     </a:stretch>
@@ -11594,9 +12904,42 @@
     </w:p>
     <w:p>
       <w:pPr>
+        <w:pStyle w:val="PodpisObrazka"/>
+      </w:pPr>
+      <w:r>
+        <w:lastRenderedPageBreak/>
+        <w:t xml:space="preserve">Działanie zmiany </w:t>
+      </w:r>
+      <w:proofErr w:type="spellStart"/>
+      <w:r>
+        <w:t>unitermów</w:t>
+      </w:r>
+      <w:proofErr w:type="spellEnd"/>
+      <w:r>
+        <w:t xml:space="preserve"> </w:t>
+      </w:r>
+      <w:r>
+        <w:t xml:space="preserve">(zmiana za </w:t>
+      </w:r>
+      <w:r>
+        <w:t>prawy</w:t>
+      </w:r>
+      <w:r>
+        <w:t>)</w:t>
+      </w:r>
+      <w:r>
+        <w:t xml:space="preserve"> oraz skalowania</w:t>
+      </w:r>
+    </w:p>
+    <w:p>
+      <w:pPr>
         <w:pStyle w:val="MjTekst"/>
-      </w:pPr>
-      <w:r>
+        <w:jc w:val="center"/>
+      </w:pPr>
+      <w:r>
+        <w:rPr>
+          <w:noProof/>
+        </w:rPr>
         <w:drawing>
           <wp:inline distT="0" distB="0" distL="0" distR="0" wp14:anchorId="2EDC6AD8" wp14:editId="26600C13">
             <wp:extent cx="5943600" cy="2072005"/>
@@ -11613,7 +12956,7 @@
                     <pic:cNvPicPr/>
                   </pic:nvPicPr>
                   <pic:blipFill>
-                    <a:blip r:embed="rId13"/>
+                    <a:blip r:embed="rId14"/>
                     <a:stretch>
                       <a:fillRect/>
                     </a:stretch>
@@ -11636,9 +12979,37 @@
     </w:p>
     <w:p>
       <w:pPr>
+        <w:pStyle w:val="PodpisObrazka"/>
+      </w:pPr>
+      <w:r>
+        <w:t xml:space="preserve">Działanie zmiany </w:t>
+      </w:r>
+      <w:proofErr w:type="spellStart"/>
+      <w:r>
+        <w:t>unitermów</w:t>
+      </w:r>
+      <w:proofErr w:type="spellEnd"/>
+      <w:r>
+        <w:t xml:space="preserve"> (zmiana za lewy)</w:t>
+      </w:r>
+      <w:r>
+        <w:t xml:space="preserve"> oraz skalowania</w:t>
+      </w:r>
+    </w:p>
+    <w:p>
+      <w:pPr>
         <w:pStyle w:val="MjTekst"/>
       </w:pPr>
-      <w:r>
+    </w:p>
+    <w:p>
+      <w:pPr>
+        <w:pStyle w:val="MjTekst"/>
+        <w:jc w:val="center"/>
+      </w:pPr>
+      <w:r>
+        <w:rPr>
+          <w:noProof/>
+        </w:rPr>
         <w:drawing>
           <wp:inline distT="0" distB="0" distL="0" distR="0" wp14:anchorId="7482E45B" wp14:editId="5C7F71A4">
             <wp:extent cx="4363059" cy="1886213"/>
@@ -11655,7 +13026,7 @@
                     <pic:cNvPicPr/>
                   </pic:nvPicPr>
                   <pic:blipFill>
-                    <a:blip r:embed="rId14"/>
+                    <a:blip r:embed="rId15"/>
                     <a:stretch>
                       <a:fillRect/>
                     </a:stretch>
@@ -11678,6 +13049,22 @@
     </w:p>
     <w:p>
       <w:pPr>
+        <w:pStyle w:val="PodpisObrazka"/>
+      </w:pPr>
+      <w:r>
+        <w:t xml:space="preserve">Działanie skalowania linii </w:t>
+      </w:r>
+      <w:proofErr w:type="spellStart"/>
+      <w:r>
+        <w:t>unitermów</w:t>
+      </w:r>
+      <w:proofErr w:type="spellEnd"/>
+      <w:r>
+        <w:t xml:space="preserve"> oraz wielkości pól tekstowych</w:t>
+      </w:r>
+    </w:p>
+    <w:p>
+      <w:pPr>
         <w:pStyle w:val="Nagwek1"/>
         <w:numPr>
           <w:ilvl w:val="0"/>
@@ -11701,7 +13088,6 @@
           <w:szCs w:val="28"/>
           <w:lang w:val="pl-PL"/>
         </w:rPr>
-        <w:lastRenderedPageBreak/>
         <w:t>Wnioski</w:t>
       </w:r>
       <w:bookmarkEnd w:id="1"/>
@@ -11710,9 +13096,55 @@
       <w:pPr>
         <w:pStyle w:val="MjTekst"/>
       </w:pPr>
+      <w:r>
+        <w:t>Projekt został pomyślnie zrealizowany zgodnie z</w:t>
+      </w:r>
+      <w:r>
+        <w:t xml:space="preserve"> początkowymi</w:t>
+      </w:r>
+      <w:r>
+        <w:t xml:space="preserve"> założeniami. Program okienkowy, który umożliwia zamianę </w:t>
+      </w:r>
+      <w:proofErr w:type="spellStart"/>
+      <w:r>
+        <w:t>unitermów</w:t>
+      </w:r>
+      <w:proofErr w:type="spellEnd"/>
+      <w:r>
+        <w:t xml:space="preserve">, został </w:t>
+      </w:r>
+      <w:r>
+        <w:t xml:space="preserve">zaimplementowany </w:t>
+      </w:r>
+      <w:r>
+        <w:t xml:space="preserve">i przetestowany. Wszystkie funkcjonalności, takie jak zamiana </w:t>
+      </w:r>
+      <w:proofErr w:type="spellStart"/>
+      <w:r>
+        <w:t>unitermów</w:t>
+      </w:r>
+      <w:proofErr w:type="spellEnd"/>
+      <w:r>
+        <w:t>, walidacja danych, dynamiczne dopasowywanie szerokości elementów, oraz interaktywność z użytkownikiem, działają zgodnie z wymaganiami. Program spełnia założenia projektowe i realizuje wymagania przedstawione w zasadach zaliczenia przedmiotu.</w:t>
+      </w:r>
+      <w:r>
+        <w:t xml:space="preserve"> </w:t>
+      </w:r>
+      <w:r>
+        <w:t xml:space="preserve">Bieżące sprawozdanie </w:t>
+      </w:r>
+      <w:r>
+        <w:t xml:space="preserve">również </w:t>
+      </w:r>
+      <w:r>
+        <w:t>zawiera wszystkie niezbędne elementy wymagane do zaliczenia przedmiotu</w:t>
+      </w:r>
+      <w:r>
+        <w:t>.</w:t>
+      </w:r>
     </w:p>
     <w:sectPr>
-      <w:headerReference w:type="default" r:id="rId15"/>
+      <w:headerReference w:type="default" r:id="rId16"/>
       <w:pgSz w:w="12240" w:h="15840"/>
       <w:pgMar w:top="1276" w:right="1440" w:bottom="568" w:left="1440" w:header="709" w:footer="709" w:gutter="0"/>
       <w:cols w:space="708"/>
@@ -12509,6 +13941,155 @@
     </w:lvl>
   </w:abstractNum>
   <w:abstractNum w:abstractNumId="5" w15:restartNumberingAfterBreak="0">
+    <w:nsid w:val="0A4353E3"/>
+    <w:multiLevelType w:val="multilevel"/>
+    <w:tmpl w:val="06F8D410"/>
+    <w:lvl w:ilvl="0">
+      <w:start w:val="1"/>
+      <w:numFmt w:val="bullet"/>
+      <w:lvlText w:val=""/>
+      <w:lvlJc w:val="left"/>
+      <w:pPr>
+        <w:tabs>
+          <w:tab w:val="num" w:pos="720"/>
+        </w:tabs>
+        <w:ind w:left="720" w:hanging="360"/>
+      </w:pPr>
+      <w:rPr>
+        <w:rFonts w:ascii="Symbol" w:hAnsi="Symbol" w:hint="default"/>
+        <w:sz w:val="20"/>
+      </w:rPr>
+    </w:lvl>
+    <w:lvl w:ilvl="1" w:tentative="1">
+      <w:start w:val="1"/>
+      <w:numFmt w:val="bullet"/>
+      <w:lvlText w:val="o"/>
+      <w:lvlJc w:val="left"/>
+      <w:pPr>
+        <w:tabs>
+          <w:tab w:val="num" w:pos="1440"/>
+        </w:tabs>
+        <w:ind w:left="1440" w:hanging="360"/>
+      </w:pPr>
+      <w:rPr>
+        <w:rFonts w:ascii="Courier New" w:hAnsi="Courier New" w:hint="default"/>
+        <w:sz w:val="20"/>
+      </w:rPr>
+    </w:lvl>
+    <w:lvl w:ilvl="2" w:tentative="1">
+      <w:start w:val="1"/>
+      <w:numFmt w:val="bullet"/>
+      <w:lvlText w:val=""/>
+      <w:lvlJc w:val="left"/>
+      <w:pPr>
+        <w:tabs>
+          <w:tab w:val="num" w:pos="2160"/>
+        </w:tabs>
+        <w:ind w:left="2160" w:hanging="360"/>
+      </w:pPr>
+      <w:rPr>
+        <w:rFonts w:ascii="Wingdings" w:hAnsi="Wingdings" w:hint="default"/>
+        <w:sz w:val="20"/>
+      </w:rPr>
+    </w:lvl>
+    <w:lvl w:ilvl="3" w:tentative="1">
+      <w:start w:val="1"/>
+      <w:numFmt w:val="bullet"/>
+      <w:lvlText w:val=""/>
+      <w:lvlJc w:val="left"/>
+      <w:pPr>
+        <w:tabs>
+          <w:tab w:val="num" w:pos="2880"/>
+        </w:tabs>
+        <w:ind w:left="2880" w:hanging="360"/>
+      </w:pPr>
+      <w:rPr>
+        <w:rFonts w:ascii="Wingdings" w:hAnsi="Wingdings" w:hint="default"/>
+        <w:sz w:val="20"/>
+      </w:rPr>
+    </w:lvl>
+    <w:lvl w:ilvl="4" w:tentative="1">
+      <w:start w:val="1"/>
+      <w:numFmt w:val="bullet"/>
+      <w:lvlText w:val=""/>
+      <w:lvlJc w:val="left"/>
+      <w:pPr>
+        <w:tabs>
+          <w:tab w:val="num" w:pos="3600"/>
+        </w:tabs>
+        <w:ind w:left="3600" w:hanging="360"/>
+      </w:pPr>
+      <w:rPr>
+        <w:rFonts w:ascii="Wingdings" w:hAnsi="Wingdings" w:hint="default"/>
+        <w:sz w:val="20"/>
+      </w:rPr>
+    </w:lvl>
+    <w:lvl w:ilvl="5" w:tentative="1">
+      <w:start w:val="1"/>
+      <w:numFmt w:val="bullet"/>
+      <w:lvlText w:val=""/>
+      <w:lvlJc w:val="left"/>
+      <w:pPr>
+        <w:tabs>
+          <w:tab w:val="num" w:pos="4320"/>
+        </w:tabs>
+        <w:ind w:left="4320" w:hanging="360"/>
+      </w:pPr>
+      <w:rPr>
+        <w:rFonts w:ascii="Wingdings" w:hAnsi="Wingdings" w:hint="default"/>
+        <w:sz w:val="20"/>
+      </w:rPr>
+    </w:lvl>
+    <w:lvl w:ilvl="6" w:tentative="1">
+      <w:start w:val="1"/>
+      <w:numFmt w:val="bullet"/>
+      <w:lvlText w:val=""/>
+      <w:lvlJc w:val="left"/>
+      <w:pPr>
+        <w:tabs>
+          <w:tab w:val="num" w:pos="5040"/>
+        </w:tabs>
+        <w:ind w:left="5040" w:hanging="360"/>
+      </w:pPr>
+      <w:rPr>
+        <w:rFonts w:ascii="Wingdings" w:hAnsi="Wingdings" w:hint="default"/>
+        <w:sz w:val="20"/>
+      </w:rPr>
+    </w:lvl>
+    <w:lvl w:ilvl="7" w:tentative="1">
+      <w:start w:val="1"/>
+      <w:numFmt w:val="bullet"/>
+      <w:lvlText w:val=""/>
+      <w:lvlJc w:val="left"/>
+      <w:pPr>
+        <w:tabs>
+          <w:tab w:val="num" w:pos="5760"/>
+        </w:tabs>
+        <w:ind w:left="5760" w:hanging="360"/>
+      </w:pPr>
+      <w:rPr>
+        <w:rFonts w:ascii="Wingdings" w:hAnsi="Wingdings" w:hint="default"/>
+        <w:sz w:val="20"/>
+      </w:rPr>
+    </w:lvl>
+    <w:lvl w:ilvl="8" w:tentative="1">
+      <w:start w:val="1"/>
+      <w:numFmt w:val="bullet"/>
+      <w:lvlText w:val=""/>
+      <w:lvlJc w:val="left"/>
+      <w:pPr>
+        <w:tabs>
+          <w:tab w:val="num" w:pos="6480"/>
+        </w:tabs>
+        <w:ind w:left="6480" w:hanging="360"/>
+      </w:pPr>
+      <w:rPr>
+        <w:rFonts w:ascii="Wingdings" w:hAnsi="Wingdings" w:hint="default"/>
+        <w:sz w:val="20"/>
+      </w:rPr>
+    </w:lvl>
+  </w:abstractNum>
+  <w:abstractNum w:abstractNumId="6" w15:restartNumberingAfterBreak="0">
     <w:nsid w:val="0ABA2392"/>
     <w:multiLevelType w:val="multilevel"/>
     <w:tmpl w:val="B2CA5CA0"/>
@@ -12657,7 +14238,7 @@
       </w:rPr>
     </w:lvl>
   </w:abstractNum>
-  <w:abstractNum w:abstractNumId="6" w15:restartNumberingAfterBreak="0">
+  <w:abstractNum w:abstractNumId="7" w15:restartNumberingAfterBreak="0">
     <w:nsid w:val="0B6147C8"/>
     <w:multiLevelType w:val="multilevel"/>
     <w:tmpl w:val="F662A060"/>
@@ -12806,7 +14387,7 @@
       </w:rPr>
     </w:lvl>
   </w:abstractNum>
-  <w:abstractNum w:abstractNumId="7" w15:restartNumberingAfterBreak="0">
+  <w:abstractNum w:abstractNumId="8" w15:restartNumberingAfterBreak="0">
     <w:nsid w:val="0C147A96"/>
     <w:multiLevelType w:val="multilevel"/>
     <w:tmpl w:val="3B22E736"/>
@@ -12955,7 +14536,7 @@
       </w:rPr>
     </w:lvl>
   </w:abstractNum>
-  <w:abstractNum w:abstractNumId="8" w15:restartNumberingAfterBreak="0">
+  <w:abstractNum w:abstractNumId="9" w15:restartNumberingAfterBreak="0">
     <w:nsid w:val="0E9F1CBF"/>
     <w:multiLevelType w:val="multilevel"/>
     <w:tmpl w:val="ED1874F4"/>
@@ -13104,7 +14685,7 @@
       </w:rPr>
     </w:lvl>
   </w:abstractNum>
-  <w:abstractNum w:abstractNumId="9" w15:restartNumberingAfterBreak="0">
+  <w:abstractNum w:abstractNumId="10" w15:restartNumberingAfterBreak="0">
     <w:nsid w:val="0EE51C67"/>
     <w:multiLevelType w:val="multilevel"/>
     <w:tmpl w:val="C68800C4"/>
@@ -13253,7 +14834,7 @@
       </w:rPr>
     </w:lvl>
   </w:abstractNum>
-  <w:abstractNum w:abstractNumId="10" w15:restartNumberingAfterBreak="0">
+  <w:abstractNum w:abstractNumId="11" w15:restartNumberingAfterBreak="0">
     <w:nsid w:val="0F49113D"/>
     <w:multiLevelType w:val="multilevel"/>
     <w:tmpl w:val="F1A4DDFE"/>
@@ -13402,7 +14983,7 @@
       </w:rPr>
     </w:lvl>
   </w:abstractNum>
-  <w:abstractNum w:abstractNumId="11" w15:restartNumberingAfterBreak="0">
+  <w:abstractNum w:abstractNumId="12" w15:restartNumberingAfterBreak="0">
     <w:nsid w:val="11AE0504"/>
     <w:multiLevelType w:val="multilevel"/>
     <w:tmpl w:val="3FAE4090"/>
@@ -13551,7 +15132,7 @@
       </w:rPr>
     </w:lvl>
   </w:abstractNum>
-  <w:abstractNum w:abstractNumId="12" w15:restartNumberingAfterBreak="0">
+  <w:abstractNum w:abstractNumId="13" w15:restartNumberingAfterBreak="0">
     <w:nsid w:val="12450FB3"/>
     <w:multiLevelType w:val="multilevel"/>
     <w:tmpl w:val="E8F47E04"/>
@@ -13700,7 +15281,7 @@
       </w:rPr>
     </w:lvl>
   </w:abstractNum>
-  <w:abstractNum w:abstractNumId="13" w15:restartNumberingAfterBreak="0">
+  <w:abstractNum w:abstractNumId="14" w15:restartNumberingAfterBreak="0">
     <w:nsid w:val="124A4FE9"/>
     <w:multiLevelType w:val="multilevel"/>
     <w:tmpl w:val="DBF8738C"/>
@@ -13849,7 +15430,7 @@
       </w:rPr>
     </w:lvl>
   </w:abstractNum>
-  <w:abstractNum w:abstractNumId="14" w15:restartNumberingAfterBreak="0">
+  <w:abstractNum w:abstractNumId="15" w15:restartNumberingAfterBreak="0">
     <w:nsid w:val="125746B3"/>
     <w:multiLevelType w:val="multilevel"/>
     <w:tmpl w:val="FFE233B8"/>
@@ -13998,7 +15579,7 @@
       </w:rPr>
     </w:lvl>
   </w:abstractNum>
-  <w:abstractNum w:abstractNumId="15" w15:restartNumberingAfterBreak="0">
+  <w:abstractNum w:abstractNumId="16" w15:restartNumberingAfterBreak="0">
     <w:nsid w:val="156E4BFE"/>
     <w:multiLevelType w:val="multilevel"/>
     <w:tmpl w:val="10EA53CC"/>
@@ -14147,7 +15728,7 @@
       </w:rPr>
     </w:lvl>
   </w:abstractNum>
-  <w:abstractNum w:abstractNumId="16" w15:restartNumberingAfterBreak="0">
+  <w:abstractNum w:abstractNumId="17" w15:restartNumberingAfterBreak="0">
     <w:nsid w:val="16514349"/>
     <w:multiLevelType w:val="multilevel"/>
     <w:tmpl w:val="1FE4CD16"/>
@@ -14296,7 +15877,7 @@
       </w:rPr>
     </w:lvl>
   </w:abstractNum>
-  <w:abstractNum w:abstractNumId="17" w15:restartNumberingAfterBreak="0">
+  <w:abstractNum w:abstractNumId="18" w15:restartNumberingAfterBreak="0">
     <w:nsid w:val="16E51179"/>
     <w:multiLevelType w:val="multilevel"/>
     <w:tmpl w:val="20B06376"/>
@@ -14445,7 +16026,7 @@
       </w:rPr>
     </w:lvl>
   </w:abstractNum>
-  <w:abstractNum w:abstractNumId="18" w15:restartNumberingAfterBreak="0">
+  <w:abstractNum w:abstractNumId="19" w15:restartNumberingAfterBreak="0">
     <w:nsid w:val="178F0589"/>
     <w:multiLevelType w:val="multilevel"/>
     <w:tmpl w:val="360CDE28"/>
@@ -14594,7 +16175,7 @@
       </w:rPr>
     </w:lvl>
   </w:abstractNum>
-  <w:abstractNum w:abstractNumId="19" w15:restartNumberingAfterBreak="0">
+  <w:abstractNum w:abstractNumId="20" w15:restartNumberingAfterBreak="0">
     <w:nsid w:val="1AA31972"/>
     <w:multiLevelType w:val="hybridMultilevel"/>
     <w:tmpl w:val="AA782DE6"/>
@@ -14680,7 +16261,7 @@
       </w:pPr>
     </w:lvl>
   </w:abstractNum>
-  <w:abstractNum w:abstractNumId="20" w15:restartNumberingAfterBreak="0">
+  <w:abstractNum w:abstractNumId="21" w15:restartNumberingAfterBreak="0">
     <w:nsid w:val="1B9C63E3"/>
     <w:multiLevelType w:val="multilevel"/>
     <w:tmpl w:val="B0564680"/>
@@ -14829,7 +16410,7 @@
       </w:rPr>
     </w:lvl>
   </w:abstractNum>
-  <w:abstractNum w:abstractNumId="21" w15:restartNumberingAfterBreak="0">
+  <w:abstractNum w:abstractNumId="22" w15:restartNumberingAfterBreak="0">
     <w:nsid w:val="1E474EC5"/>
     <w:multiLevelType w:val="hybridMultilevel"/>
     <w:tmpl w:val="45E4B5E0"/>
@@ -14942,7 +16523,7 @@
       </w:rPr>
     </w:lvl>
   </w:abstractNum>
-  <w:abstractNum w:abstractNumId="22" w15:restartNumberingAfterBreak="0">
+  <w:abstractNum w:abstractNumId="23" w15:restartNumberingAfterBreak="0">
     <w:nsid w:val="24FC0DC4"/>
     <w:multiLevelType w:val="multilevel"/>
     <w:tmpl w:val="97146E2C"/>
@@ -15091,7 +16672,7 @@
       </w:rPr>
     </w:lvl>
   </w:abstractNum>
-  <w:abstractNum w:abstractNumId="23" w15:restartNumberingAfterBreak="0">
+  <w:abstractNum w:abstractNumId="24" w15:restartNumberingAfterBreak="0">
     <w:nsid w:val="25404BFE"/>
     <w:multiLevelType w:val="multilevel"/>
     <w:tmpl w:val="4D1EF98E"/>
@@ -15240,7 +16821,7 @@
       </w:rPr>
     </w:lvl>
   </w:abstractNum>
-  <w:abstractNum w:abstractNumId="24" w15:restartNumberingAfterBreak="0">
+  <w:abstractNum w:abstractNumId="25" w15:restartNumberingAfterBreak="0">
     <w:nsid w:val="25A90DA5"/>
     <w:multiLevelType w:val="multilevel"/>
     <w:tmpl w:val="27B0F134"/>
@@ -15389,7 +16970,7 @@
       </w:rPr>
     </w:lvl>
   </w:abstractNum>
-  <w:abstractNum w:abstractNumId="25" w15:restartNumberingAfterBreak="0">
+  <w:abstractNum w:abstractNumId="26" w15:restartNumberingAfterBreak="0">
     <w:nsid w:val="26584635"/>
     <w:multiLevelType w:val="multilevel"/>
     <w:tmpl w:val="5E3CB3E0"/>
@@ -15538,7 +17119,7 @@
       </w:rPr>
     </w:lvl>
   </w:abstractNum>
-  <w:abstractNum w:abstractNumId="26" w15:restartNumberingAfterBreak="0">
+  <w:abstractNum w:abstractNumId="27" w15:restartNumberingAfterBreak="0">
     <w:nsid w:val="295A2951"/>
     <w:multiLevelType w:val="multilevel"/>
     <w:tmpl w:val="71DA515A"/>
@@ -15687,7 +17268,7 @@
       </w:rPr>
     </w:lvl>
   </w:abstractNum>
-  <w:abstractNum w:abstractNumId="27" w15:restartNumberingAfterBreak="0">
+  <w:abstractNum w:abstractNumId="28" w15:restartNumberingAfterBreak="0">
     <w:nsid w:val="29706A00"/>
     <w:multiLevelType w:val="multilevel"/>
     <w:tmpl w:val="C12AFC48"/>
@@ -15836,7 +17417,7 @@
       </w:rPr>
     </w:lvl>
   </w:abstractNum>
-  <w:abstractNum w:abstractNumId="28" w15:restartNumberingAfterBreak="0">
+  <w:abstractNum w:abstractNumId="29" w15:restartNumberingAfterBreak="0">
     <w:nsid w:val="2EAB141E"/>
     <w:multiLevelType w:val="multilevel"/>
     <w:tmpl w:val="E78682AC"/>
@@ -15985,7 +17566,7 @@
       </w:rPr>
     </w:lvl>
   </w:abstractNum>
-  <w:abstractNum w:abstractNumId="29" w15:restartNumberingAfterBreak="0">
+  <w:abstractNum w:abstractNumId="30" w15:restartNumberingAfterBreak="0">
     <w:nsid w:val="2F0C16F9"/>
     <w:multiLevelType w:val="multilevel"/>
     <w:tmpl w:val="F9FCFF20"/>
@@ -16134,7 +17715,7 @@
       </w:rPr>
     </w:lvl>
   </w:abstractNum>
-  <w:abstractNum w:abstractNumId="30" w15:restartNumberingAfterBreak="0">
+  <w:abstractNum w:abstractNumId="31" w15:restartNumberingAfterBreak="0">
     <w:nsid w:val="318D3AC6"/>
     <w:multiLevelType w:val="multilevel"/>
     <w:tmpl w:val="138E9CAA"/>
@@ -16283,7 +17864,7 @@
       </w:rPr>
     </w:lvl>
   </w:abstractNum>
-  <w:abstractNum w:abstractNumId="31" w15:restartNumberingAfterBreak="0">
+  <w:abstractNum w:abstractNumId="32" w15:restartNumberingAfterBreak="0">
     <w:nsid w:val="3790590C"/>
     <w:multiLevelType w:val="multilevel"/>
     <w:tmpl w:val="C75CCEEE"/>
@@ -16432,7 +18013,7 @@
       </w:rPr>
     </w:lvl>
   </w:abstractNum>
-  <w:abstractNum w:abstractNumId="32" w15:restartNumberingAfterBreak="0">
+  <w:abstractNum w:abstractNumId="33" w15:restartNumberingAfterBreak="0">
     <w:nsid w:val="3A3F338E"/>
     <w:multiLevelType w:val="multilevel"/>
     <w:tmpl w:val="3BEC5744"/>
@@ -16581,7 +18162,7 @@
       </w:rPr>
     </w:lvl>
   </w:abstractNum>
-  <w:abstractNum w:abstractNumId="33" w15:restartNumberingAfterBreak="0">
+  <w:abstractNum w:abstractNumId="34" w15:restartNumberingAfterBreak="0">
     <w:nsid w:val="3A4533F2"/>
     <w:multiLevelType w:val="multilevel"/>
     <w:tmpl w:val="077687E6"/>
@@ -16730,7 +18311,7 @@
       </w:rPr>
     </w:lvl>
   </w:abstractNum>
-  <w:abstractNum w:abstractNumId="34" w15:restartNumberingAfterBreak="0">
+  <w:abstractNum w:abstractNumId="35" w15:restartNumberingAfterBreak="0">
     <w:nsid w:val="3B0B5850"/>
     <w:multiLevelType w:val="multilevel"/>
     <w:tmpl w:val="64E64F02"/>
@@ -16879,7 +18460,7 @@
       </w:rPr>
     </w:lvl>
   </w:abstractNum>
-  <w:abstractNum w:abstractNumId="35" w15:restartNumberingAfterBreak="0">
+  <w:abstractNum w:abstractNumId="36" w15:restartNumberingAfterBreak="0">
     <w:nsid w:val="3C9C63F7"/>
     <w:multiLevelType w:val="multilevel"/>
     <w:tmpl w:val="83BAE118"/>
@@ -17028,7 +18609,7 @@
       </w:rPr>
     </w:lvl>
   </w:abstractNum>
-  <w:abstractNum w:abstractNumId="36" w15:restartNumberingAfterBreak="0">
+  <w:abstractNum w:abstractNumId="37" w15:restartNumberingAfterBreak="0">
     <w:nsid w:val="3F0F74D6"/>
     <w:multiLevelType w:val="multilevel"/>
     <w:tmpl w:val="EB6044F0"/>
@@ -17177,7 +18758,7 @@
       </w:rPr>
     </w:lvl>
   </w:abstractNum>
-  <w:abstractNum w:abstractNumId="37" w15:restartNumberingAfterBreak="0">
+  <w:abstractNum w:abstractNumId="38" w15:restartNumberingAfterBreak="0">
     <w:nsid w:val="4143587C"/>
     <w:multiLevelType w:val="multilevel"/>
     <w:tmpl w:val="A08483D0"/>
@@ -17326,7 +18907,7 @@
       </w:rPr>
     </w:lvl>
   </w:abstractNum>
-  <w:abstractNum w:abstractNumId="38" w15:restartNumberingAfterBreak="0">
+  <w:abstractNum w:abstractNumId="39" w15:restartNumberingAfterBreak="0">
     <w:nsid w:val="42B67ED0"/>
     <w:multiLevelType w:val="multilevel"/>
     <w:tmpl w:val="69BEF820"/>
@@ -17475,7 +19056,7 @@
       </w:rPr>
     </w:lvl>
   </w:abstractNum>
-  <w:abstractNum w:abstractNumId="39" w15:restartNumberingAfterBreak="0">
+  <w:abstractNum w:abstractNumId="40" w15:restartNumberingAfterBreak="0">
     <w:nsid w:val="491616DE"/>
     <w:multiLevelType w:val="hybridMultilevel"/>
     <w:tmpl w:val="03202ECC"/>
@@ -17588,7 +19169,7 @@
       </w:rPr>
     </w:lvl>
   </w:abstractNum>
-  <w:abstractNum w:abstractNumId="40" w15:restartNumberingAfterBreak="0">
+  <w:abstractNum w:abstractNumId="41" w15:restartNumberingAfterBreak="0">
     <w:nsid w:val="4A833642"/>
     <w:multiLevelType w:val="multilevel"/>
     <w:tmpl w:val="72E8B818"/>
@@ -17737,7 +19318,7 @@
       </w:rPr>
     </w:lvl>
   </w:abstractNum>
-  <w:abstractNum w:abstractNumId="41" w15:restartNumberingAfterBreak="0">
+  <w:abstractNum w:abstractNumId="42" w15:restartNumberingAfterBreak="0">
     <w:nsid w:val="4B937EDD"/>
     <w:multiLevelType w:val="multilevel"/>
     <w:tmpl w:val="7256A918"/>
@@ -17886,7 +19467,7 @@
       </w:rPr>
     </w:lvl>
   </w:abstractNum>
-  <w:abstractNum w:abstractNumId="42" w15:restartNumberingAfterBreak="0">
+  <w:abstractNum w:abstractNumId="43" w15:restartNumberingAfterBreak="0">
     <w:nsid w:val="52125475"/>
     <w:multiLevelType w:val="multilevel"/>
     <w:tmpl w:val="AD9A71EC"/>
@@ -18035,7 +19616,7 @@
       </w:rPr>
     </w:lvl>
   </w:abstractNum>
-  <w:abstractNum w:abstractNumId="43" w15:restartNumberingAfterBreak="0">
+  <w:abstractNum w:abstractNumId="44" w15:restartNumberingAfterBreak="0">
     <w:nsid w:val="55211E3C"/>
     <w:multiLevelType w:val="multilevel"/>
     <w:tmpl w:val="4B22D3B0"/>
@@ -18184,7 +19765,7 @@
       </w:rPr>
     </w:lvl>
   </w:abstractNum>
-  <w:abstractNum w:abstractNumId="44" w15:restartNumberingAfterBreak="0">
+  <w:abstractNum w:abstractNumId="45" w15:restartNumberingAfterBreak="0">
     <w:nsid w:val="56733592"/>
     <w:multiLevelType w:val="multilevel"/>
     <w:tmpl w:val="C65652AC"/>
@@ -18333,7 +19914,7 @@
       </w:rPr>
     </w:lvl>
   </w:abstractNum>
-  <w:abstractNum w:abstractNumId="45" w15:restartNumberingAfterBreak="0">
+  <w:abstractNum w:abstractNumId="46" w15:restartNumberingAfterBreak="0">
     <w:nsid w:val="58C670EA"/>
     <w:multiLevelType w:val="hybridMultilevel"/>
     <w:tmpl w:val="0F7084FE"/>
@@ -18446,7 +20027,7 @@
       </w:rPr>
     </w:lvl>
   </w:abstractNum>
-  <w:abstractNum w:abstractNumId="46" w15:restartNumberingAfterBreak="0">
+  <w:abstractNum w:abstractNumId="47" w15:restartNumberingAfterBreak="0">
     <w:nsid w:val="599C0651"/>
     <w:multiLevelType w:val="multilevel"/>
     <w:tmpl w:val="F3083F7E"/>
@@ -18595,7 +20176,7 @@
       </w:rPr>
     </w:lvl>
   </w:abstractNum>
-  <w:abstractNum w:abstractNumId="47" w15:restartNumberingAfterBreak="0">
+  <w:abstractNum w:abstractNumId="48" w15:restartNumberingAfterBreak="0">
     <w:nsid w:val="5A1358D7"/>
     <w:multiLevelType w:val="multilevel"/>
     <w:tmpl w:val="CF4C2FAA"/>
@@ -18744,7 +20325,7 @@
       </w:rPr>
     </w:lvl>
   </w:abstractNum>
-  <w:abstractNum w:abstractNumId="48" w15:restartNumberingAfterBreak="0">
+  <w:abstractNum w:abstractNumId="49" w15:restartNumberingAfterBreak="0">
     <w:nsid w:val="5B243CF5"/>
     <w:multiLevelType w:val="multilevel"/>
     <w:tmpl w:val="A192E6DC"/>
@@ -18893,7 +20474,7 @@
       </w:rPr>
     </w:lvl>
   </w:abstractNum>
-  <w:abstractNum w:abstractNumId="49" w15:restartNumberingAfterBreak="0">
+  <w:abstractNum w:abstractNumId="50" w15:restartNumberingAfterBreak="0">
     <w:nsid w:val="5B5D4D0B"/>
     <w:multiLevelType w:val="multilevel"/>
     <w:tmpl w:val="C194D132"/>
@@ -19042,7 +20623,7 @@
       </w:rPr>
     </w:lvl>
   </w:abstractNum>
-  <w:abstractNum w:abstractNumId="50" w15:restartNumberingAfterBreak="0">
+  <w:abstractNum w:abstractNumId="51" w15:restartNumberingAfterBreak="0">
     <w:nsid w:val="5BDC51CA"/>
     <w:multiLevelType w:val="hybridMultilevel"/>
     <w:tmpl w:val="D15074E2"/>
@@ -19128,7 +20709,7 @@
       </w:pPr>
     </w:lvl>
   </w:abstractNum>
-  <w:abstractNum w:abstractNumId="51" w15:restartNumberingAfterBreak="0">
+  <w:abstractNum w:abstractNumId="52" w15:restartNumberingAfterBreak="0">
     <w:nsid w:val="5FAE6F33"/>
     <w:multiLevelType w:val="multilevel"/>
     <w:tmpl w:val="8C3C85D4"/>
@@ -19277,7 +20858,7 @@
       </w:rPr>
     </w:lvl>
   </w:abstractNum>
-  <w:abstractNum w:abstractNumId="52" w15:restartNumberingAfterBreak="0">
+  <w:abstractNum w:abstractNumId="53" w15:restartNumberingAfterBreak="0">
     <w:nsid w:val="5FCC7277"/>
     <w:multiLevelType w:val="multilevel"/>
     <w:tmpl w:val="02A60518"/>
@@ -19426,7 +21007,7 @@
       </w:rPr>
     </w:lvl>
   </w:abstractNum>
-  <w:abstractNum w:abstractNumId="53" w15:restartNumberingAfterBreak="0">
+  <w:abstractNum w:abstractNumId="54" w15:restartNumberingAfterBreak="0">
     <w:nsid w:val="665D4593"/>
     <w:multiLevelType w:val="multilevel"/>
     <w:tmpl w:val="A2508626"/>
@@ -19575,7 +21156,7 @@
       </w:rPr>
     </w:lvl>
   </w:abstractNum>
-  <w:abstractNum w:abstractNumId="54" w15:restartNumberingAfterBreak="0">
+  <w:abstractNum w:abstractNumId="55" w15:restartNumberingAfterBreak="0">
     <w:nsid w:val="67045F4A"/>
     <w:multiLevelType w:val="multilevel"/>
     <w:tmpl w:val="A6C696D6"/>
@@ -19724,7 +21305,7 @@
       </w:rPr>
     </w:lvl>
   </w:abstractNum>
-  <w:abstractNum w:abstractNumId="55" w15:restartNumberingAfterBreak="0">
+  <w:abstractNum w:abstractNumId="56" w15:restartNumberingAfterBreak="0">
     <w:nsid w:val="68443DF2"/>
     <w:multiLevelType w:val="multilevel"/>
     <w:tmpl w:val="42DC8748"/>
@@ -19873,7 +21454,7 @@
       </w:rPr>
     </w:lvl>
   </w:abstractNum>
-  <w:abstractNum w:abstractNumId="56" w15:restartNumberingAfterBreak="0">
+  <w:abstractNum w:abstractNumId="57" w15:restartNumberingAfterBreak="0">
     <w:nsid w:val="68EE2E3A"/>
     <w:multiLevelType w:val="multilevel"/>
     <w:tmpl w:val="26641DE0"/>
@@ -20022,7 +21603,7 @@
       </w:rPr>
     </w:lvl>
   </w:abstractNum>
-  <w:abstractNum w:abstractNumId="57" w15:restartNumberingAfterBreak="0">
+  <w:abstractNum w:abstractNumId="58" w15:restartNumberingAfterBreak="0">
     <w:nsid w:val="694418F7"/>
     <w:multiLevelType w:val="multilevel"/>
     <w:tmpl w:val="CDE8D276"/>
@@ -20171,7 +21752,7 @@
       </w:rPr>
     </w:lvl>
   </w:abstractNum>
-  <w:abstractNum w:abstractNumId="58" w15:restartNumberingAfterBreak="0">
+  <w:abstractNum w:abstractNumId="59" w15:restartNumberingAfterBreak="0">
     <w:nsid w:val="6C9A2478"/>
     <w:multiLevelType w:val="multilevel"/>
     <w:tmpl w:val="6BE485C2"/>
@@ -20320,7 +21901,7 @@
       </w:rPr>
     </w:lvl>
   </w:abstractNum>
-  <w:abstractNum w:abstractNumId="59" w15:restartNumberingAfterBreak="0">
+  <w:abstractNum w:abstractNumId="60" w15:restartNumberingAfterBreak="0">
     <w:nsid w:val="6F3647EF"/>
     <w:multiLevelType w:val="multilevel"/>
     <w:tmpl w:val="CFFA35C2"/>
@@ -20469,7 +22050,7 @@
       </w:rPr>
     </w:lvl>
   </w:abstractNum>
-  <w:abstractNum w:abstractNumId="60" w15:restartNumberingAfterBreak="0">
+  <w:abstractNum w:abstractNumId="61" w15:restartNumberingAfterBreak="0">
     <w:nsid w:val="72125B2C"/>
     <w:multiLevelType w:val="multilevel"/>
     <w:tmpl w:val="06DC754E"/>
@@ -20618,7 +22199,7 @@
       </w:rPr>
     </w:lvl>
   </w:abstractNum>
-  <w:abstractNum w:abstractNumId="61" w15:restartNumberingAfterBreak="0">
+  <w:abstractNum w:abstractNumId="62" w15:restartNumberingAfterBreak="0">
     <w:nsid w:val="75905745"/>
     <w:multiLevelType w:val="hybridMultilevel"/>
     <w:tmpl w:val="82C436BC"/>
@@ -20731,7 +22312,7 @@
       </w:rPr>
     </w:lvl>
   </w:abstractNum>
-  <w:abstractNum w:abstractNumId="62" w15:restartNumberingAfterBreak="0">
+  <w:abstractNum w:abstractNumId="63" w15:restartNumberingAfterBreak="0">
     <w:nsid w:val="780A66D1"/>
     <w:multiLevelType w:val="hybridMultilevel"/>
     <w:tmpl w:val="B9A20386"/>
@@ -20821,7 +22402,7 @@
       </w:pPr>
     </w:lvl>
   </w:abstractNum>
-  <w:abstractNum w:abstractNumId="63" w15:restartNumberingAfterBreak="0">
+  <w:abstractNum w:abstractNumId="64" w15:restartNumberingAfterBreak="0">
     <w:nsid w:val="79365D16"/>
     <w:multiLevelType w:val="multilevel"/>
     <w:tmpl w:val="AB0436CA"/>
@@ -20970,7 +22551,7 @@
       </w:rPr>
     </w:lvl>
   </w:abstractNum>
-  <w:abstractNum w:abstractNumId="64" w15:restartNumberingAfterBreak="0">
+  <w:abstractNum w:abstractNumId="65" w15:restartNumberingAfterBreak="0">
     <w:nsid w:val="7DA332F1"/>
     <w:multiLevelType w:val="multilevel"/>
     <w:tmpl w:val="0C5EC354"/>
@@ -21119,7 +22700,7 @@
       </w:rPr>
     </w:lvl>
   </w:abstractNum>
-  <w:abstractNum w:abstractNumId="65" w15:restartNumberingAfterBreak="0">
+  <w:abstractNum w:abstractNumId="66" w15:restartNumberingAfterBreak="0">
     <w:nsid w:val="7DB97E5A"/>
     <w:multiLevelType w:val="multilevel"/>
     <w:tmpl w:val="40AA46A8"/>
@@ -21268,7 +22849,7 @@
       </w:rPr>
     </w:lvl>
   </w:abstractNum>
-  <w:abstractNum w:abstractNumId="66" w15:restartNumberingAfterBreak="0">
+  <w:abstractNum w:abstractNumId="67" w15:restartNumberingAfterBreak="0">
     <w:nsid w:val="7E0A1D92"/>
     <w:multiLevelType w:val="hybridMultilevel"/>
     <w:tmpl w:val="506CA102"/>
@@ -21382,79 +22963,79 @@
     </w:lvl>
   </w:abstractNum>
   <w:num w:numId="1" w16cid:durableId="70347978">
-    <w:abstractNumId w:val="27"/>
+    <w:abstractNumId w:val="28"/>
   </w:num>
   <w:num w:numId="2" w16cid:durableId="196280429">
-    <w:abstractNumId w:val="47"/>
+    <w:abstractNumId w:val="48"/>
   </w:num>
   <w:num w:numId="3" w16cid:durableId="1259021758">
     <w:abstractNumId w:val="3"/>
   </w:num>
   <w:num w:numId="4" w16cid:durableId="423652453">
-    <w:abstractNumId w:val="29"/>
+    <w:abstractNumId w:val="30"/>
   </w:num>
   <w:num w:numId="5" w16cid:durableId="373896522">
-    <w:abstractNumId w:val="36"/>
+    <w:abstractNumId w:val="37"/>
   </w:num>
   <w:num w:numId="6" w16cid:durableId="1405835904">
     <w:abstractNumId w:val="1"/>
   </w:num>
   <w:num w:numId="7" w16cid:durableId="2040468676">
-    <w:abstractNumId w:val="22"/>
+    <w:abstractNumId w:val="23"/>
   </w:num>
   <w:num w:numId="8" w16cid:durableId="209733563">
-    <w:abstractNumId w:val="15"/>
+    <w:abstractNumId w:val="16"/>
   </w:num>
   <w:num w:numId="9" w16cid:durableId="1279221720">
-    <w:abstractNumId w:val="19"/>
+    <w:abstractNumId w:val="20"/>
   </w:num>
   <w:num w:numId="10" w16cid:durableId="805851805">
     <w:abstractNumId w:val="2"/>
   </w:num>
   <w:num w:numId="11" w16cid:durableId="618755862">
-    <w:abstractNumId w:val="16"/>
+    <w:abstractNumId w:val="17"/>
   </w:num>
   <w:num w:numId="12" w16cid:durableId="1418359353">
-    <w:abstractNumId w:val="41"/>
+    <w:abstractNumId w:val="42"/>
   </w:num>
   <w:num w:numId="13" w16cid:durableId="743144881">
-    <w:abstractNumId w:val="32"/>
+    <w:abstractNumId w:val="33"/>
   </w:num>
   <w:num w:numId="14" w16cid:durableId="772630309">
-    <w:abstractNumId w:val="34"/>
+    <w:abstractNumId w:val="35"/>
   </w:num>
   <w:num w:numId="15" w16cid:durableId="415249763">
-    <w:abstractNumId w:val="37"/>
+    <w:abstractNumId w:val="38"/>
   </w:num>
   <w:num w:numId="16" w16cid:durableId="1703172019">
-    <w:abstractNumId w:val="42"/>
+    <w:abstractNumId w:val="43"/>
   </w:num>
   <w:num w:numId="17" w16cid:durableId="793913824">
-    <w:abstractNumId w:val="26"/>
+    <w:abstractNumId w:val="27"/>
   </w:num>
   <w:num w:numId="18" w16cid:durableId="2135634952">
-    <w:abstractNumId w:val="50"/>
+    <w:abstractNumId w:val="51"/>
   </w:num>
   <w:num w:numId="19" w16cid:durableId="666127503">
+    <w:abstractNumId w:val="63"/>
+  </w:num>
+  <w:num w:numId="20" w16cid:durableId="2020504469">
     <w:abstractNumId w:val="62"/>
   </w:num>
-  <w:num w:numId="20" w16cid:durableId="2020504469">
-    <w:abstractNumId w:val="61"/>
-  </w:num>
   <w:num w:numId="21" w16cid:durableId="514224105">
-    <w:abstractNumId w:val="63"/>
+    <w:abstractNumId w:val="64"/>
   </w:num>
   <w:num w:numId="22" w16cid:durableId="613902202">
     <w:abstractNumId w:val="0"/>
   </w:num>
   <w:num w:numId="23" w16cid:durableId="1170027316">
-    <w:abstractNumId w:val="21"/>
+    <w:abstractNumId w:val="22"/>
   </w:num>
   <w:num w:numId="24" w16cid:durableId="589513060">
-    <w:abstractNumId w:val="39"/>
+    <w:abstractNumId w:val="40"/>
   </w:num>
   <w:num w:numId="25" w16cid:durableId="1963001995">
-    <w:abstractNumId w:val="66"/>
+    <w:abstractNumId w:val="67"/>
   </w:num>
   <w:num w:numId="26" w16cid:durableId="252981136">
     <w:abstractNumId w:val="2"/>
@@ -21547,130 +23128,133 @@
     </w:lvlOverride>
   </w:num>
   <w:num w:numId="29" w16cid:durableId="2084643889">
-    <w:abstractNumId w:val="58"/>
+    <w:abstractNumId w:val="59"/>
   </w:num>
   <w:num w:numId="30" w16cid:durableId="256713351">
-    <w:abstractNumId w:val="18"/>
+    <w:abstractNumId w:val="19"/>
   </w:num>
   <w:num w:numId="31" w16cid:durableId="1959603157">
-    <w:abstractNumId w:val="64"/>
+    <w:abstractNumId w:val="65"/>
   </w:num>
   <w:num w:numId="32" w16cid:durableId="199633290">
-    <w:abstractNumId w:val="33"/>
+    <w:abstractNumId w:val="34"/>
   </w:num>
   <w:num w:numId="33" w16cid:durableId="1221357261">
-    <w:abstractNumId w:val="7"/>
+    <w:abstractNumId w:val="8"/>
   </w:num>
   <w:num w:numId="34" w16cid:durableId="425420885">
     <w:abstractNumId w:val="4"/>
   </w:num>
   <w:num w:numId="35" w16cid:durableId="395594868">
-    <w:abstractNumId w:val="48"/>
+    <w:abstractNumId w:val="49"/>
   </w:num>
   <w:num w:numId="36" w16cid:durableId="77946716">
+    <w:abstractNumId w:val="32"/>
+  </w:num>
+  <w:num w:numId="37" w16cid:durableId="2079549133">
+    <w:abstractNumId w:val="7"/>
+  </w:num>
+  <w:num w:numId="38" w16cid:durableId="261450233">
+    <w:abstractNumId w:val="9"/>
+  </w:num>
+  <w:num w:numId="39" w16cid:durableId="1184511273">
+    <w:abstractNumId w:val="58"/>
+  </w:num>
+  <w:num w:numId="40" w16cid:durableId="300575257">
+    <w:abstractNumId w:val="21"/>
+  </w:num>
+  <w:num w:numId="41" w16cid:durableId="985164931">
+    <w:abstractNumId w:val="39"/>
+  </w:num>
+  <w:num w:numId="42" w16cid:durableId="1945965401">
+    <w:abstractNumId w:val="36"/>
+  </w:num>
+  <w:num w:numId="43" w16cid:durableId="130900960">
+    <w:abstractNumId w:val="18"/>
+  </w:num>
+  <w:num w:numId="44" w16cid:durableId="1986087474">
+    <w:abstractNumId w:val="41"/>
+  </w:num>
+  <w:num w:numId="45" w16cid:durableId="1120302458">
+    <w:abstractNumId w:val="15"/>
+  </w:num>
+  <w:num w:numId="46" w16cid:durableId="243032247">
+    <w:abstractNumId w:val="14"/>
+  </w:num>
+  <w:num w:numId="47" w16cid:durableId="614287098">
+    <w:abstractNumId w:val="24"/>
+  </w:num>
+  <w:num w:numId="48" w16cid:durableId="232664885">
+    <w:abstractNumId w:val="26"/>
+  </w:num>
+  <w:num w:numId="49" w16cid:durableId="809322502">
+    <w:abstractNumId w:val="12"/>
+  </w:num>
+  <w:num w:numId="50" w16cid:durableId="15665374">
+    <w:abstractNumId w:val="50"/>
+  </w:num>
+  <w:num w:numId="51" w16cid:durableId="1214197279">
+    <w:abstractNumId w:val="29"/>
+  </w:num>
+  <w:num w:numId="52" w16cid:durableId="1801071214">
+    <w:abstractNumId w:val="6"/>
+  </w:num>
+  <w:num w:numId="53" w16cid:durableId="468668393">
+    <w:abstractNumId w:val="56"/>
+  </w:num>
+  <w:num w:numId="54" w16cid:durableId="689113514">
+    <w:abstractNumId w:val="47"/>
+  </w:num>
+  <w:num w:numId="55" w16cid:durableId="162354584">
+    <w:abstractNumId w:val="25"/>
+  </w:num>
+  <w:num w:numId="56" w16cid:durableId="1318534277">
+    <w:abstractNumId w:val="57"/>
+  </w:num>
+  <w:num w:numId="57" w16cid:durableId="439297707">
+    <w:abstractNumId w:val="55"/>
+  </w:num>
+  <w:num w:numId="58" w16cid:durableId="1716615754">
     <w:abstractNumId w:val="31"/>
   </w:num>
-  <w:num w:numId="37" w16cid:durableId="2079549133">
-    <w:abstractNumId w:val="6"/>
+  <w:num w:numId="59" w16cid:durableId="1632056138">
+    <w:abstractNumId w:val="60"/>
   </w:num>
-  <w:num w:numId="38" w16cid:durableId="261450233">
-    <w:abstractNumId w:val="8"/>
+  <w:num w:numId="60" w16cid:durableId="1690451326">
+    <w:abstractNumId w:val="54"/>
   </w:num>
-  <w:num w:numId="39" w16cid:durableId="1184511273">
-    <w:abstractNumId w:val="57"/>
+  <w:num w:numId="61" w16cid:durableId="1801805963">
+    <w:abstractNumId w:val="11"/>
   </w:num>
-  <w:num w:numId="40" w16cid:durableId="300575257">
-    <w:abstractNumId w:val="20"/>
-  </w:num>
-  <w:num w:numId="41" w16cid:durableId="985164931">
-    <w:abstractNumId w:val="38"/>
-  </w:num>
-  <w:num w:numId="42" w16cid:durableId="1945965401">
-    <w:abstractNumId w:val="35"/>
-  </w:num>
-  <w:num w:numId="43" w16cid:durableId="130900960">
-    <w:abstractNumId w:val="17"/>
-  </w:num>
-  <w:num w:numId="44" w16cid:durableId="1986087474">
-    <w:abstractNumId w:val="40"/>
-  </w:num>
-  <w:num w:numId="45" w16cid:durableId="1120302458">
-    <w:abstractNumId w:val="14"/>
-  </w:num>
-  <w:num w:numId="46" w16cid:durableId="243032247">
+  <w:num w:numId="62" w16cid:durableId="1941137092">
     <w:abstractNumId w:val="13"/>
   </w:num>
-  <w:num w:numId="47" w16cid:durableId="614287098">
-    <w:abstractNumId w:val="23"/>
+  <w:num w:numId="63" w16cid:durableId="1975912857">
+    <w:abstractNumId w:val="66"/>
   </w:num>
-  <w:num w:numId="48" w16cid:durableId="232664885">
-    <w:abstractNumId w:val="25"/>
+  <w:num w:numId="64" w16cid:durableId="1456219392">
+    <w:abstractNumId w:val="44"/>
   </w:num>
-  <w:num w:numId="49" w16cid:durableId="809322502">
-    <w:abstractNumId w:val="11"/>
+  <w:num w:numId="65" w16cid:durableId="1235704567">
+    <w:abstractNumId w:val="52"/>
   </w:num>
-  <w:num w:numId="50" w16cid:durableId="15665374">
-    <w:abstractNumId w:val="49"/>
+  <w:num w:numId="66" w16cid:durableId="1772780683">
+    <w:abstractNumId w:val="61"/>
   </w:num>
-  <w:num w:numId="51" w16cid:durableId="1214197279">
-    <w:abstractNumId w:val="28"/>
-  </w:num>
-  <w:num w:numId="52" w16cid:durableId="1801071214">
-    <w:abstractNumId w:val="5"/>
-  </w:num>
-  <w:num w:numId="53" w16cid:durableId="468668393">
-    <w:abstractNumId w:val="55"/>
-  </w:num>
-  <w:num w:numId="54" w16cid:durableId="689113514">
+  <w:num w:numId="67" w16cid:durableId="755126669">
     <w:abstractNumId w:val="46"/>
   </w:num>
-  <w:num w:numId="55" w16cid:durableId="162354584">
-    <w:abstractNumId w:val="24"/>
+  <w:num w:numId="68" w16cid:durableId="1735616943">
+    <w:abstractNumId w:val="10"/>
   </w:num>
-  <w:num w:numId="56" w16cid:durableId="1318534277">
-    <w:abstractNumId w:val="56"/>
+  <w:num w:numId="69" w16cid:durableId="1933539396">
+    <w:abstractNumId w:val="45"/>
   </w:num>
-  <w:num w:numId="57" w16cid:durableId="439297707">
-    <w:abstractNumId w:val="54"/>
-  </w:num>
-  <w:num w:numId="58" w16cid:durableId="1716615754">
-    <w:abstractNumId w:val="30"/>
-  </w:num>
-  <w:num w:numId="59" w16cid:durableId="1632056138">
-    <w:abstractNumId w:val="59"/>
-  </w:num>
-  <w:num w:numId="60" w16cid:durableId="1690451326">
+  <w:num w:numId="70" w16cid:durableId="1408066967">
     <w:abstractNumId w:val="53"/>
   </w:num>
-  <w:num w:numId="61" w16cid:durableId="1801805963">
-    <w:abstractNumId w:val="10"/>
-  </w:num>
-  <w:num w:numId="62" w16cid:durableId="1941137092">
-    <w:abstractNumId w:val="12"/>
-  </w:num>
-  <w:num w:numId="63" w16cid:durableId="1975912857">
-    <w:abstractNumId w:val="65"/>
-  </w:num>
-  <w:num w:numId="64" w16cid:durableId="1456219392">
-    <w:abstractNumId w:val="43"/>
-  </w:num>
-  <w:num w:numId="65" w16cid:durableId="1235704567">
-    <w:abstractNumId w:val="51"/>
-  </w:num>
-  <w:num w:numId="66" w16cid:durableId="1772780683">
-    <w:abstractNumId w:val="60"/>
-  </w:num>
-  <w:num w:numId="67" w16cid:durableId="755126669">
-    <w:abstractNumId w:val="45"/>
-  </w:num>
-  <w:num w:numId="68" w16cid:durableId="1735616943">
-    <w:abstractNumId w:val="9"/>
-  </w:num>
-  <w:num w:numId="69" w16cid:durableId="1933539396">
-    <w:abstractNumId w:val="44"/>
-  </w:num>
-  <w:num w:numId="70" w16cid:durableId="1408066967">
-    <w:abstractNumId w:val="52"/>
+  <w:num w:numId="71" w16cid:durableId="1876313816">
+    <w:abstractNumId w:val="5"/>
   </w:num>
 </w:numbering>
 </file>

</xml_diff>

<commit_message>
Dodano diagramy do sprawozdania - zostały warstw i komponentów
</commit_message>
<xml_diff>
--- a/Sprawozdanie.docx
+++ b/Sprawozdanie.docx
@@ -13377,6 +13377,24 @@
     </w:tbl>
     <w:p>
       <w:pPr>
+        <w:pStyle w:val="MjTekst"/>
+      </w:pPr>
+      <w:bookmarkStart w:id="4" w:name="_Toc186748344"/>
+    </w:p>
+    <w:p>
+      <w:pPr>
+        <w:rPr>
+          <w:sz w:val="24"/>
+          <w:szCs w:val="24"/>
+          <w:lang w:val="pl-PL"/>
+        </w:rPr>
+      </w:pPr>
+      <w:r>
+        <w:br w:type="page"/>
+      </w:r>
+    </w:p>
+    <w:p>
+      <w:pPr>
         <w:pStyle w:val="Nagwek1"/>
         <w:numPr>
           <w:ilvl w:val="0"/>
@@ -13394,13 +13412,13 @@
           <w:lang w:val="pl-PL"/>
         </w:rPr>
       </w:pPr>
-      <w:bookmarkStart w:id="4" w:name="_Toc186748344"/>
       <w:r>
         <w:rPr>
           <w:sz w:val="28"/>
           <w:szCs w:val="28"/>
           <w:lang w:val="pl-PL"/>
         </w:rPr>
+        <w:lastRenderedPageBreak/>
         <w:t>Diagram przypadków użycia</w:t>
       </w:r>
       <w:bookmarkEnd w:id="4"/>
@@ -13409,6 +13427,80 @@
       <w:pPr>
         <w:pStyle w:val="MjTekst"/>
       </w:pPr>
+      <w:r>
+        <w:t>Poniżej przedstawiony został diagram przypadków użycia dla mojego projektu.</w:t>
+      </w:r>
+    </w:p>
+    <w:p>
+      <w:pPr>
+        <w:pStyle w:val="MjTekst"/>
+        <w:jc w:val="center"/>
+      </w:pPr>
+      <w:r>
+        <w:rPr>
+          <w:noProof/>
+        </w:rPr>
+        <w:drawing>
+          <wp:inline distT="0" distB="0" distL="0" distR="0" wp14:anchorId="62525F8D" wp14:editId="3BB9B35A">
+            <wp:extent cx="3774440" cy="4784090"/>
+            <wp:effectExtent l="0" t="0" r="0" b="0"/>
+            <wp:docPr id="2028588291" name="Obraz 2"/>
+            <wp:cNvGraphicFramePr>
+              <a:graphicFrameLocks xmlns:a="http://schemas.openxmlformats.org/drawingml/2006/main" noChangeAspect="1"/>
+            </wp:cNvGraphicFramePr>
+            <a:graphic xmlns:a="http://schemas.openxmlformats.org/drawingml/2006/main">
+              <a:graphicData uri="http://schemas.openxmlformats.org/drawingml/2006/picture">
+                <pic:pic xmlns:pic="http://schemas.openxmlformats.org/drawingml/2006/picture">
+                  <pic:nvPicPr>
+                    <pic:cNvPr id="0" name="Picture 2"/>
+                    <pic:cNvPicPr>
+                      <a:picLocks noChangeAspect="1" noChangeArrowheads="1"/>
+                    </pic:cNvPicPr>
+                  </pic:nvPicPr>
+                  <pic:blipFill>
+                    <a:blip r:embed="rId10">
+                      <a:extLst>
+                        <a:ext uri="{28A0092B-C50C-407E-A947-70E740481C1C}">
+                          <a14:useLocalDpi xmlns:a14="http://schemas.microsoft.com/office/drawing/2010/main" val="0"/>
+                        </a:ext>
+                      </a:extLst>
+                    </a:blip>
+                    <a:srcRect/>
+                    <a:stretch>
+                      <a:fillRect/>
+                    </a:stretch>
+                  </pic:blipFill>
+                  <pic:spPr bwMode="auto">
+                    <a:xfrm>
+                      <a:off x="0" y="0"/>
+                      <a:ext cx="3774440" cy="4784090"/>
+                    </a:xfrm>
+                    <a:prstGeom prst="rect">
+                      <a:avLst/>
+                    </a:prstGeom>
+                    <a:noFill/>
+                    <a:ln>
+                      <a:noFill/>
+                    </a:ln>
+                  </pic:spPr>
+                </pic:pic>
+              </a:graphicData>
+            </a:graphic>
+          </wp:inline>
+        </w:drawing>
+      </w:r>
+    </w:p>
+    <w:p>
+      <w:pPr>
+        <w:rPr>
+          <w:sz w:val="24"/>
+          <w:szCs w:val="24"/>
+          <w:lang w:val="pl-PL"/>
+        </w:rPr>
+      </w:pPr>
+      <w:r>
+        <w:br w:type="page"/>
+      </w:r>
     </w:p>
     <w:p>
       <w:pPr>
@@ -13436,6 +13528,7 @@
           <w:szCs w:val="28"/>
           <w:lang w:val="pl-PL"/>
         </w:rPr>
+        <w:lastRenderedPageBreak/>
         <w:t>Diagram klas</w:t>
       </w:r>
       <w:bookmarkEnd w:id="5"/>
@@ -13444,6 +13537,85 @@
       <w:pPr>
         <w:pStyle w:val="MjTekst"/>
       </w:pPr>
+      <w:r>
+        <w:t>Poniżej przedstawiony został diagram</w:t>
+      </w:r>
+      <w:r>
+        <w:t xml:space="preserve"> klas</w:t>
+      </w:r>
+      <w:r>
+        <w:t xml:space="preserve"> dla mojego projektu.</w:t>
+      </w:r>
+    </w:p>
+    <w:p>
+      <w:pPr>
+        <w:pStyle w:val="MjTekst"/>
+      </w:pPr>
+      <w:r>
+        <w:rPr>
+          <w:noProof/>
+        </w:rPr>
+        <w:drawing>
+          <wp:inline distT="0" distB="0" distL="0" distR="0" wp14:anchorId="5B7B39F8" wp14:editId="0E89047F">
+            <wp:extent cx="5943600" cy="2870835"/>
+            <wp:effectExtent l="0" t="0" r="0" b="5715"/>
+            <wp:docPr id="394128060" name="Obraz 3"/>
+            <wp:cNvGraphicFramePr>
+              <a:graphicFrameLocks xmlns:a="http://schemas.openxmlformats.org/drawingml/2006/main" noChangeAspect="1"/>
+            </wp:cNvGraphicFramePr>
+            <a:graphic xmlns:a="http://schemas.openxmlformats.org/drawingml/2006/main">
+              <a:graphicData uri="http://schemas.openxmlformats.org/drawingml/2006/picture">
+                <pic:pic xmlns:pic="http://schemas.openxmlformats.org/drawingml/2006/picture">
+                  <pic:nvPicPr>
+                    <pic:cNvPr id="0" name="Picture 4"/>
+                    <pic:cNvPicPr>
+                      <a:picLocks noChangeAspect="1" noChangeArrowheads="1"/>
+                    </pic:cNvPicPr>
+                  </pic:nvPicPr>
+                  <pic:blipFill>
+                    <a:blip r:embed="rId11">
+                      <a:extLst>
+                        <a:ext uri="{28A0092B-C50C-407E-A947-70E740481C1C}">
+                          <a14:useLocalDpi xmlns:a14="http://schemas.microsoft.com/office/drawing/2010/main" val="0"/>
+                        </a:ext>
+                      </a:extLst>
+                    </a:blip>
+                    <a:srcRect/>
+                    <a:stretch>
+                      <a:fillRect/>
+                    </a:stretch>
+                  </pic:blipFill>
+                  <pic:spPr bwMode="auto">
+                    <a:xfrm>
+                      <a:off x="0" y="0"/>
+                      <a:ext cx="5943600" cy="2870835"/>
+                    </a:xfrm>
+                    <a:prstGeom prst="rect">
+                      <a:avLst/>
+                    </a:prstGeom>
+                    <a:noFill/>
+                    <a:ln>
+                      <a:noFill/>
+                    </a:ln>
+                  </pic:spPr>
+                </pic:pic>
+              </a:graphicData>
+            </a:graphic>
+          </wp:inline>
+        </w:drawing>
+      </w:r>
+    </w:p>
+    <w:p>
+      <w:pPr>
+        <w:rPr>
+          <w:sz w:val="24"/>
+          <w:szCs w:val="24"/>
+          <w:lang w:val="pl-PL"/>
+        </w:rPr>
+      </w:pPr>
+      <w:r>
+        <w:br w:type="page"/>
+      </w:r>
     </w:p>
     <w:p>
       <w:pPr>
@@ -13471,6 +13643,7 @@
           <w:szCs w:val="28"/>
           <w:lang w:val="pl-PL"/>
         </w:rPr>
+        <w:lastRenderedPageBreak/>
         <w:t>Diagram aktywności</w:t>
       </w:r>
       <w:bookmarkEnd w:id="6"/>
@@ -13479,6 +13652,107 @@
       <w:pPr>
         <w:pStyle w:val="MjTekst"/>
       </w:pPr>
+      <w:r>
+        <w:t xml:space="preserve">Poniżej przedstawiony został diagram </w:t>
+      </w:r>
+      <w:r>
+        <w:t xml:space="preserve">aktywności dla procesu zmiany </w:t>
+      </w:r>
+      <w:proofErr w:type="spellStart"/>
+      <w:r>
+        <w:t>unitermu</w:t>
+      </w:r>
+      <w:proofErr w:type="spellEnd"/>
+      <w:r>
+        <w:t xml:space="preserve"> poziomej operacji sekwencjonowania </w:t>
+      </w:r>
+      <w:proofErr w:type="spellStart"/>
+      <w:r>
+        <w:t>unitermów</w:t>
+      </w:r>
+      <w:proofErr w:type="spellEnd"/>
+      <w:r>
+        <w:t xml:space="preserve"> na pionową operację sekwencjonowania </w:t>
+      </w:r>
+      <w:proofErr w:type="spellStart"/>
+      <w:r>
+        <w:t>unitermów</w:t>
+      </w:r>
+      <w:proofErr w:type="spellEnd"/>
+      <w:r>
+        <w:t>.</w:t>
+      </w:r>
+    </w:p>
+    <w:p>
+      <w:pPr>
+        <w:pStyle w:val="MjTekst"/>
+        <w:jc w:val="center"/>
+      </w:pPr>
+      <w:r>
+        <w:rPr>
+          <w:noProof/>
+        </w:rPr>
+        <w:drawing>
+          <wp:inline distT="0" distB="0" distL="0" distR="0" wp14:anchorId="5F0E9090" wp14:editId="701E2CE1">
+            <wp:extent cx="3723640" cy="7446645"/>
+            <wp:effectExtent l="0" t="0" r="0" b="1905"/>
+            <wp:docPr id="25649729" name="Obraz 4"/>
+            <wp:cNvGraphicFramePr>
+              <a:graphicFrameLocks xmlns:a="http://schemas.openxmlformats.org/drawingml/2006/main" noChangeAspect="1"/>
+            </wp:cNvGraphicFramePr>
+            <a:graphic xmlns:a="http://schemas.openxmlformats.org/drawingml/2006/main">
+              <a:graphicData uri="http://schemas.openxmlformats.org/drawingml/2006/picture">
+                <pic:pic xmlns:pic="http://schemas.openxmlformats.org/drawingml/2006/picture">
+                  <pic:nvPicPr>
+                    <pic:cNvPr id="0" name="Picture 6"/>
+                    <pic:cNvPicPr>
+                      <a:picLocks noChangeAspect="1" noChangeArrowheads="1"/>
+                    </pic:cNvPicPr>
+                  </pic:nvPicPr>
+                  <pic:blipFill>
+                    <a:blip r:embed="rId12">
+                      <a:extLst>
+                        <a:ext uri="{28A0092B-C50C-407E-A947-70E740481C1C}">
+                          <a14:useLocalDpi xmlns:a14="http://schemas.microsoft.com/office/drawing/2010/main" val="0"/>
+                        </a:ext>
+                      </a:extLst>
+                    </a:blip>
+                    <a:srcRect/>
+                    <a:stretch>
+                      <a:fillRect/>
+                    </a:stretch>
+                  </pic:blipFill>
+                  <pic:spPr bwMode="auto">
+                    <a:xfrm>
+                      <a:off x="0" y="0"/>
+                      <a:ext cx="3723640" cy="7446645"/>
+                    </a:xfrm>
+                    <a:prstGeom prst="rect">
+                      <a:avLst/>
+                    </a:prstGeom>
+                    <a:noFill/>
+                    <a:ln>
+                      <a:noFill/>
+                    </a:ln>
+                  </pic:spPr>
+                </pic:pic>
+              </a:graphicData>
+            </a:graphic>
+          </wp:inline>
+        </w:drawing>
+      </w:r>
+    </w:p>
+    <w:p>
+      <w:pPr>
+        <w:rPr>
+          <w:sz w:val="24"/>
+          <w:szCs w:val="24"/>
+          <w:lang w:val="pl-PL"/>
+        </w:rPr>
+      </w:pPr>
+      <w:r>
+        <w:br w:type="page"/>
+      </w:r>
     </w:p>
     <w:p>
       <w:pPr>
@@ -13515,6 +13789,116 @@
       <w:pPr>
         <w:pStyle w:val="MjTekst"/>
       </w:pPr>
+      <w:r>
+        <w:t xml:space="preserve">Poniżej przedstawiony został diagram </w:t>
+      </w:r>
+      <w:r>
+        <w:t xml:space="preserve">sekwencji </w:t>
+      </w:r>
+      <w:r>
+        <w:t xml:space="preserve">dla procesu zmiany </w:t>
+      </w:r>
+      <w:proofErr w:type="spellStart"/>
+      <w:r>
+        <w:t>unitermu</w:t>
+      </w:r>
+      <w:proofErr w:type="spellEnd"/>
+      <w:r>
+        <w:t xml:space="preserve"> poziomej operacji sekwencjonowania </w:t>
+      </w:r>
+      <w:proofErr w:type="spellStart"/>
+      <w:r>
+        <w:t>unitermów</w:t>
+      </w:r>
+      <w:proofErr w:type="spellEnd"/>
+      <w:r>
+        <w:t xml:space="preserve"> na pionową operację sekwencjonowania </w:t>
+      </w:r>
+      <w:proofErr w:type="spellStart"/>
+      <w:r>
+        <w:t>unitermów</w:t>
+      </w:r>
+      <w:proofErr w:type="spellEnd"/>
+      <w:r>
+        <w:t>.</w:t>
+      </w:r>
+    </w:p>
+    <w:p>
+      <w:pPr>
+        <w:rPr>
+          <w:lang w:val="pl-PL"/>
+        </w:rPr>
+      </w:pPr>
+    </w:p>
+    <w:p>
+      <w:pPr>
+        <w:pStyle w:val="MjTekst"/>
+      </w:pPr>
+      <w:r>
+        <w:rPr>
+          <w:noProof/>
+        </w:rPr>
+        <w:drawing>
+          <wp:inline distT="0" distB="0" distL="0" distR="0" wp14:anchorId="1997BFFE" wp14:editId="2BCDD6E0">
+            <wp:extent cx="5943600" cy="3836035"/>
+            <wp:effectExtent l="0" t="0" r="0" b="0"/>
+            <wp:docPr id="822101927" name="Obraz 5"/>
+            <wp:cNvGraphicFramePr>
+              <a:graphicFrameLocks xmlns:a="http://schemas.openxmlformats.org/drawingml/2006/main" noChangeAspect="1"/>
+            </wp:cNvGraphicFramePr>
+            <a:graphic xmlns:a="http://schemas.openxmlformats.org/drawingml/2006/main">
+              <a:graphicData uri="http://schemas.openxmlformats.org/drawingml/2006/picture">
+                <pic:pic xmlns:pic="http://schemas.openxmlformats.org/drawingml/2006/picture">
+                  <pic:nvPicPr>
+                    <pic:cNvPr id="0" name="Picture 8"/>
+                    <pic:cNvPicPr>
+                      <a:picLocks noChangeAspect="1" noChangeArrowheads="1"/>
+                    </pic:cNvPicPr>
+                  </pic:nvPicPr>
+                  <pic:blipFill>
+                    <a:blip r:embed="rId13">
+                      <a:extLst>
+                        <a:ext uri="{28A0092B-C50C-407E-A947-70E740481C1C}">
+                          <a14:useLocalDpi xmlns:a14="http://schemas.microsoft.com/office/drawing/2010/main" val="0"/>
+                        </a:ext>
+                      </a:extLst>
+                    </a:blip>
+                    <a:srcRect/>
+                    <a:stretch>
+                      <a:fillRect/>
+                    </a:stretch>
+                  </pic:blipFill>
+                  <pic:spPr bwMode="auto">
+                    <a:xfrm>
+                      <a:off x="0" y="0"/>
+                      <a:ext cx="5943600" cy="3836035"/>
+                    </a:xfrm>
+                    <a:prstGeom prst="rect">
+                      <a:avLst/>
+                    </a:prstGeom>
+                    <a:noFill/>
+                    <a:ln>
+                      <a:noFill/>
+                    </a:ln>
+                  </pic:spPr>
+                </pic:pic>
+              </a:graphicData>
+            </a:graphic>
+          </wp:inline>
+        </w:drawing>
+      </w:r>
+    </w:p>
+    <w:p>
+      <w:pPr>
+        <w:rPr>
+          <w:sz w:val="24"/>
+          <w:szCs w:val="24"/>
+          <w:lang w:val="pl-PL"/>
+        </w:rPr>
+      </w:pPr>
+      <w:r>
+        <w:br w:type="page"/>
+      </w:r>
     </w:p>
     <w:p>
       <w:pPr>
@@ -13542,6 +13926,7 @@
           <w:szCs w:val="28"/>
           <w:lang w:val="pl-PL"/>
         </w:rPr>
+        <w:lastRenderedPageBreak/>
         <w:t>Diagram warstw</w:t>
       </w:r>
       <w:bookmarkEnd w:id="8"/>
@@ -13550,6 +13935,37 @@
       <w:pPr>
         <w:pStyle w:val="MjTekst"/>
       </w:pPr>
+      <w:r>
+        <w:t xml:space="preserve">Poniżej przedstawiony został diagram </w:t>
+      </w:r>
+      <w:r>
+        <w:t xml:space="preserve">warstw dla mojego projektu. </w:t>
+      </w:r>
+    </w:p>
+    <w:p>
+      <w:pPr>
+        <w:pStyle w:val="MjTekst"/>
+      </w:pPr>
+    </w:p>
+    <w:p>
+      <w:pPr>
+        <w:pStyle w:val="MjTekst"/>
+      </w:pPr>
+    </w:p>
+    <w:p>
+      <w:pPr>
+        <w:rPr>
+          <w:sz w:val="24"/>
+          <w:szCs w:val="24"/>
+          <w:lang w:val="pl-PL"/>
+        </w:rPr>
+      </w:pPr>
+      <w:r>
+        <w:rPr>
+          <w:lang w:val="pl-PL"/>
+        </w:rPr>
+        <w:br w:type="page"/>
+      </w:r>
     </w:p>
     <w:p>
       <w:pPr>
@@ -13577,6 +13993,7 @@
           <w:szCs w:val="28"/>
           <w:lang w:val="pl-PL"/>
         </w:rPr>
+        <w:lastRenderedPageBreak/>
         <w:t>Diagram komponentów</w:t>
       </w:r>
       <w:bookmarkEnd w:id="9"/>
@@ -13585,6 +14002,34 @@
       <w:pPr>
         <w:pStyle w:val="MjTekst"/>
       </w:pPr>
+      <w:r>
+        <w:t xml:space="preserve">Poniżej przedstawiony został diagram komponentów dla mojego projektu. </w:t>
+      </w:r>
+    </w:p>
+    <w:p>
+      <w:pPr>
+        <w:pStyle w:val="MjTekst"/>
+      </w:pPr>
+    </w:p>
+    <w:p>
+      <w:pPr>
+        <w:pStyle w:val="MjTekst"/>
+      </w:pPr>
+    </w:p>
+    <w:p>
+      <w:pPr>
+        <w:rPr>
+          <w:sz w:val="24"/>
+          <w:szCs w:val="24"/>
+          <w:lang w:val="pl-PL"/>
+        </w:rPr>
+      </w:pPr>
+      <w:r>
+        <w:rPr>
+          <w:lang w:val="pl-PL"/>
+        </w:rPr>
+        <w:br w:type="page"/>
+      </w:r>
     </w:p>
     <w:p>
       <w:pPr>
@@ -13612,6 +14057,7 @@
           <w:szCs w:val="28"/>
           <w:lang w:val="pl-PL"/>
         </w:rPr>
+        <w:lastRenderedPageBreak/>
         <w:t>Struktura bazy danych</w:t>
       </w:r>
       <w:bookmarkEnd w:id="10"/>
@@ -13679,7 +14125,7 @@
                     <pic:cNvPicPr/>
                   </pic:nvPicPr>
                   <pic:blipFill>
-                    <a:blip r:embed="rId10"/>
+                    <a:blip r:embed="rId14"/>
                     <a:stretch>
                       <a:fillRect/>
                     </a:stretch>
@@ -13720,7 +14166,6 @@
         <w:rPr>
           <w:noProof/>
         </w:rPr>
-        <w:lastRenderedPageBreak/>
         <w:drawing>
           <wp:inline distT="0" distB="0" distL="0" distR="0" wp14:anchorId="315ECC91" wp14:editId="16F588FA">
             <wp:extent cx="5943600" cy="3435350"/>
@@ -13737,7 +14182,7 @@
                     <pic:cNvPicPr/>
                   </pic:nvPicPr>
                   <pic:blipFill>
-                    <a:blip r:embed="rId11"/>
+                    <a:blip r:embed="rId15"/>
                     <a:stretch>
                       <a:fillRect/>
                     </a:stretch>
@@ -13776,11 +14221,9 @@
       <w:r>
         <w:t>pokazany po kliknięciu ikony w instrukcji</w:t>
       </w:r>
-    </w:p>
-    <w:p>
-      <w:pPr>
-        <w:pStyle w:val="MjTekst"/>
-      </w:pPr>
+      <w:r>
+        <w:br w:type="page"/>
+      </w:r>
     </w:p>
     <w:p>
       <w:pPr>
@@ -13791,6 +14234,7 @@
         <w:rPr>
           <w:noProof/>
         </w:rPr>
+        <w:lastRenderedPageBreak/>
         <w:drawing>
           <wp:inline distT="0" distB="0" distL="0" distR="0" wp14:anchorId="5363A790" wp14:editId="342095BD">
             <wp:extent cx="5943600" cy="2039620"/>
@@ -13807,7 +14251,7 @@
                     <pic:cNvPicPr/>
                   </pic:nvPicPr>
                   <pic:blipFill>
-                    <a:blip r:embed="rId12"/>
+                    <a:blip r:embed="rId16"/>
                     <a:stretch>
                       <a:fillRect/>
                     </a:stretch>
@@ -13866,7 +14310,7 @@
                     <pic:cNvPicPr/>
                   </pic:nvPicPr>
                   <pic:blipFill>
-                    <a:blip r:embed="rId13"/>
+                    <a:blip r:embed="rId17"/>
                     <a:stretch>
                       <a:fillRect/>
                     </a:stretch>
@@ -13892,7 +14336,6 @@
         <w:pStyle w:val="PodpisObrazka"/>
       </w:pPr>
       <w:r>
-        <w:lastRenderedPageBreak/>
         <w:t xml:space="preserve">Działanie zmiany </w:t>
       </w:r>
       <w:proofErr w:type="spellStart"/>
@@ -13915,6 +14358,11 @@
       <w:r>
         <w:t xml:space="preserve"> oraz skalowania</w:t>
       </w:r>
+    </w:p>
+    <w:p>
+      <w:pPr>
+        <w:pStyle w:val="MjTekst"/>
+      </w:pPr>
     </w:p>
     <w:p>
       <w:pPr>
@@ -13941,7 +14389,7 @@
                     <pic:cNvPicPr/>
                   </pic:nvPicPr>
                   <pic:blipFill>
-                    <a:blip r:embed="rId14"/>
+                    <a:blip r:embed="rId18"/>
                     <a:stretch>
                       <a:fillRect/>
                     </a:stretch>
@@ -13988,6 +14436,18 @@
     </w:p>
     <w:p>
       <w:pPr>
+        <w:rPr>
+          <w:sz w:val="24"/>
+          <w:szCs w:val="24"/>
+          <w:lang w:val="pl-PL"/>
+        </w:rPr>
+      </w:pPr>
+      <w:r>
+        <w:br w:type="page"/>
+      </w:r>
+    </w:p>
+    <w:p>
+      <w:pPr>
         <w:pStyle w:val="MjTekst"/>
         <w:jc w:val="center"/>
       </w:pPr>
@@ -13995,6 +14455,7 @@
         <w:rPr>
           <w:noProof/>
         </w:rPr>
+        <w:lastRenderedPageBreak/>
         <w:drawing>
           <wp:inline distT="0" distB="0" distL="0" distR="0" wp14:anchorId="7482E45B" wp14:editId="5C7F71A4">
             <wp:extent cx="4363059" cy="1886213"/>
@@ -14011,7 +14472,7 @@
                     <pic:cNvPicPr/>
                   </pic:nvPicPr>
                   <pic:blipFill>
-                    <a:blip r:embed="rId15"/>
+                    <a:blip r:embed="rId19"/>
                     <a:stretch>
                       <a:fillRect/>
                     </a:stretch>
@@ -14129,7 +14590,7 @@
       </w:r>
     </w:p>
     <w:sectPr>
-      <w:headerReference w:type="default" r:id="rId16"/>
+      <w:headerReference w:type="default" r:id="rId20"/>
       <w:pgSz w:w="12240" w:h="15840"/>
       <w:pgMar w:top="1276" w:right="1440" w:bottom="568" w:left="1440" w:header="709" w:footer="709" w:gutter="0"/>
       <w:cols w:space="708"/>

</xml_diff>